<commit_message>
Really, really final fixes to the written paper.
</commit_message>
<xml_diff>
--- a/svlib/doc/163-AQ602-final.docx
+++ b/svlib/doc/163-AQ602-final.docx
@@ -1,6 +1,6 @@
 
 <file path=word/document.xml><?xml version="1.0" encoding="utf-8"?>
-<w:document xmlns:wpc="http://schemas.microsoft.com/office/word/2010/wordprocessingCanvas" xmlns:mo="http://schemas.microsoft.com/office/mac/office/2008/main" xmlns:mc="http://schemas.openxmlformats.org/markup-compatibility/2006" xmlns:mv="urn:schemas-microsoft-com:mac:vml" xmlns:o="urn:schemas-microsoft-com:office:office" xmlns:r="http://schemas.openxmlformats.org/officeDocument/2006/relationships" xmlns:m="http://schemas.openxmlformats.org/officeDocument/2006/math" xmlns:v="urn:schemas-microsoft-com:vml" xmlns:wp14="http://schemas.microsoft.com/office/word/2010/wordprocessingDrawing" xmlns:wp="http://schemas.openxmlformats.org/drawingml/2006/wordprocessingDrawing" xmlns:w10="urn:schemas-microsoft-com:office:word" xmlns:w="http://schemas.openxmlformats.org/wordprocessingml/2006/main" xmlns:w14="http://schemas.microsoft.com/office/word/2010/wordml" xmlns:wpg="http://schemas.microsoft.com/office/word/2010/wordprocessingGroup" xmlns:wpi="http://schemas.microsoft.com/office/word/2010/wordprocessingInk" xmlns:wne="http://schemas.microsoft.com/office/word/2006/wordml" xmlns:wps="http://schemas.microsoft.com/office/word/2010/wordprocessingShape" mc:Ignorable="w14 wp14 mv">
+<w:document xmlns:ve="http://schemas.openxmlformats.org/markup-compatibility/2006" xmlns:o="urn:schemas-microsoft-com:office:office" xmlns:r="http://schemas.openxmlformats.org/officeDocument/2006/relationships" xmlns:m="http://schemas.openxmlformats.org/officeDocument/2006/math" xmlns:v="urn:schemas-microsoft-com:vml" xmlns:wp="http://schemas.openxmlformats.org/drawingml/2006/wordprocessingDrawing" xmlns:w10="urn:schemas-microsoft-com:office:word" xmlns:w="http://schemas.openxmlformats.org/wordprocessingml/2006/main" xmlns:wne="http://schemas.microsoft.com/office/word/2006/wordml">
   <w:body>
     <w:p>
       <w:pPr>
@@ -26,12 +26,12 @@
       <w:pPr>
         <w:pStyle w:val="Author"/>
         <w:sectPr>
-          <w:headerReference w:type="even" r:id="rId9"/>
-          <w:headerReference w:type="default" r:id="rId10"/>
-          <w:footerReference w:type="even" r:id="rId11"/>
-          <w:footerReference w:type="default" r:id="rId12"/>
-          <w:headerReference w:type="first" r:id="rId13"/>
-          <w:footerReference w:type="first" r:id="rId14"/>
+          <w:headerReference w:type="even" r:id="rId8"/>
+          <w:headerReference w:type="default" r:id="rId9"/>
+          <w:footerReference w:type="even" r:id="rId10"/>
+          <w:footerReference w:type="default" r:id="rId11"/>
+          <w:headerReference w:type="first" r:id="rId12"/>
+          <w:footerReference w:type="first" r:id="rId13"/>
           <w:pgSz w:w="12240" w:h="15840" w:code="1"/>
           <w:pgMar w:top="1080" w:right="893" w:bottom="1440" w:left="893" w:header="720" w:footer="720" w:gutter="0"/>
           <w:cols w:space="720"/>
@@ -65,13 +65,8 @@
         <w:t>André</w:t>
       </w:r>
       <w:r>
-        <w:t xml:space="preserve"> </w:t>
-      </w:r>
-      <w:proofErr w:type="spellStart"/>
-      <w:r>
-        <w:t>Winkelmann</w:t>
-      </w:r>
-      <w:proofErr w:type="spellEnd"/>
+        <w:t xml:space="preserve"> Winkelmann</w:t>
+      </w:r>
       <w:r>
         <w:br/>
       </w:r>
@@ -308,7 +303,6 @@
           <w:lang w:val="en-GB"/>
         </w:rPr>
       </w:pPr>
-      <w:proofErr w:type="gramStart"/>
       <w:r>
         <w:rPr>
           <w:i/>
@@ -316,7 +310,6 @@
         </w:rPr>
         <w:t>svlib</w:t>
       </w:r>
-      <w:proofErr w:type="gramEnd"/>
       <w:r>
         <w:rPr>
           <w:lang w:val="en-GB"/>
@@ -571,21 +564,7 @@
           <w:lang w:val="en-GB"/>
         </w:rPr>
         <w:lastRenderedPageBreak/>
-        <w:t xml:space="preserve">string processing to get the required information from values so obtained. The library features of SystemVerilog do not readily support such tasks, comparing poorly with general purpose languages such as C and Java, and even less </w:t>
-      </w:r>
-      <w:proofErr w:type="spellStart"/>
-      <w:r>
-        <w:rPr>
-          <w:lang w:val="en-GB"/>
-        </w:rPr>
-        <w:t>favorably</w:t>
-      </w:r>
-      <w:proofErr w:type="spellEnd"/>
-      <w:r>
-        <w:rPr>
-          <w:lang w:val="en-GB"/>
-        </w:rPr>
-        <w:t xml:space="preserve"> with script</w:t>
+        <w:t>string processing to get the required information from values so obtained. The library features of SystemVerilog do not readily support such tasks, comparing poorly with general purpose languages such as C and Java, and even less favorably with script</w:t>
       </w:r>
       <w:r>
         <w:rPr>
@@ -597,21 +576,7 @@
         <w:rPr>
           <w:lang w:val="en-GB"/>
         </w:rPr>
-        <w:t xml:space="preserve"> languages such as Python, Ruby, </w:t>
-      </w:r>
-      <w:proofErr w:type="spellStart"/>
-      <w:r>
-        <w:rPr>
-          <w:lang w:val="en-GB"/>
-        </w:rPr>
-        <w:t>Tcl</w:t>
-      </w:r>
-      <w:proofErr w:type="spellEnd"/>
-      <w:r>
-        <w:rPr>
-          <w:lang w:val="en-GB"/>
-        </w:rPr>
-        <w:t xml:space="preserve"> and Perl. </w:t>
+        <w:t xml:space="preserve"> languages such as Python, Ruby, Tcl and Perl. </w:t>
       </w:r>
       <w:r>
         <w:rPr>
@@ -707,7 +672,6 @@
       <w:pPr>
         <w:pStyle w:val="BodyText"/>
       </w:pPr>
-      <w:proofErr w:type="gramStart"/>
       <w:r>
         <w:rPr>
           <w:i/>
@@ -715,7 +679,6 @@
         </w:rPr>
         <w:t>svlib</w:t>
       </w:r>
-      <w:proofErr w:type="gramEnd"/>
       <w:r>
         <w:rPr>
           <w:lang w:val="en-GB"/>
@@ -737,14 +700,12 @@
       <w:r>
         <w:t xml:space="preserve">The available features, available to the user by a simple import of package </w:t>
       </w:r>
-      <w:proofErr w:type="spellStart"/>
       <w:r>
         <w:rPr>
           <w:rStyle w:val="codesnippetintext"/>
         </w:rPr>
         <w:t>svlib_pkg</w:t>
       </w:r>
-      <w:proofErr w:type="spellEnd"/>
       <w:r>
         <w:t>, can be broken down as follows</w:t>
       </w:r>
@@ -838,18 +799,42 @@
         <w:rPr>
           <w:rStyle w:val="codesnippetintext"/>
         </w:rPr>
-        <w:t>.</w:t>
-      </w:r>
-      <w:proofErr w:type="spellStart"/>
+        <w:t>.ini</w:t>
+      </w:r>
+      <w:r>
+        <w:t xml:space="preserve"> or YAML representation</w:t>
+      </w:r>
+    </w:p>
+    <w:p>
+      <w:pPr>
+        <w:pStyle w:val="BodyText"/>
+        <w:rPr>
+          <w:lang w:val="en-GB"/>
+        </w:rPr>
+      </w:pPr>
+      <w:r>
+        <w:rPr>
+          <w:lang w:val="en-GB"/>
+        </w:rPr>
+        <w:t xml:space="preserve">Finally, a header file </w:t>
+      </w:r>
       <w:r>
         <w:rPr>
           <w:rStyle w:val="codesnippetintext"/>
         </w:rPr>
-        <w:t>ini</w:t>
-      </w:r>
-      <w:proofErr w:type="spellEnd"/>
-      <w:r>
-        <w:t xml:space="preserve"> or YAML representation</w:t>
+        <w:t>svlib</w:t>
+      </w:r>
+      <w:r>
+        <w:rPr>
+          <w:rStyle w:val="codesnippetintext"/>
+        </w:rPr>
+        <w:t>_macros.svh</w:t>
+      </w:r>
+      <w:r>
+        <w:rPr>
+          <w:lang w:val="en-GB"/>
+        </w:rPr>
+        <w:t xml:space="preserve"> defines some SystemVerilog macros providing automation of object serialization, and some miscellaneous operations that could not otherwise be offered in a convenient way.</w:t>
       </w:r>
     </w:p>
     <w:p>
@@ -863,132 +848,96 @@
         <w:rPr>
           <w:lang w:val="en-GB"/>
         </w:rPr>
-        <w:t xml:space="preserve">Finally, a header file </w:t>
+        <w:t xml:space="preserve">Full details of the complete contents of the package can be found in the distribution, but the following brief descriptions </w:t>
+      </w:r>
+      <w:r>
+        <w:rPr>
+          <w:lang w:val="en-GB"/>
+        </w:rPr>
+        <w:t>illustrate</w:t>
+      </w:r>
+      <w:r>
+        <w:rPr>
+          <w:lang w:val="en-GB"/>
+        </w:rPr>
+        <w:t xml:space="preserve"> a few highlights and provide some simple examples of library usage.</w:t>
+      </w:r>
+    </w:p>
+    <w:p>
+      <w:pPr>
+        <w:pStyle w:val="Heading2"/>
+        <w:rPr>
+          <w:lang w:val="en-GB"/>
+        </w:rPr>
+      </w:pPr>
+      <w:r>
+        <w:rPr>
+          <w:lang w:val="en-GB"/>
+        </w:rPr>
+        <w:t>String manipulations and regular expressions</w:t>
+      </w:r>
+    </w:p>
+    <w:p>
+      <w:pPr>
+        <w:pStyle w:val="BodyText"/>
+      </w:pPr>
+      <w:r>
+        <w:rPr>
+          <w:i/>
+        </w:rPr>
+        <w:t>svlib</w:t>
+      </w:r>
+      <w:r>
+        <w:t xml:space="preserve"> supports full-featured regular expression matching. It offers capture of matches and sub</w:t>
+      </w:r>
+      <w:r>
+        <w:t>-</w:t>
+      </w:r>
+      <w:r>
+        <w:t>matches, automated search-and-replace including sub</w:t>
+      </w:r>
+      <w:r>
+        <w:t>-</w:t>
+      </w:r>
+      <w:r>
+        <w:t xml:space="preserve">match placeholders, and </w:t>
+      </w:r>
+      <w:r>
+        <w:t>global matching</w:t>
+      </w:r>
+      <w:r>
+        <w:t xml:space="preserve"> and replacement</w:t>
+      </w:r>
+      <w:r>
+        <w:t xml:space="preserve"> (find all possible matches in a source string). A regular expression can be saved as an object, making it faster and more convenient to use for subsequent match attempts.</w:t>
+      </w:r>
+      <w:r>
+        <w:t xml:space="preserve"> These features of </w:t>
+      </w:r>
+      <w:r>
+        <w:rPr>
+          <w:i/>
+        </w:rPr>
+        <w:t>svlib</w:t>
+      </w:r>
+      <w:r>
+        <w:t xml:space="preserve"> are underpinned by the POSIX-compliant regular expression processor of the standard C library, providing a robust and well-documented implementation as described by the Linux/Unix document </w:t>
       </w:r>
       <w:r>
         <w:rPr>
           <w:rStyle w:val="codesnippetintext"/>
         </w:rPr>
-        <w:t>svlib</w:t>
+        <w:t>man 7 regex</w:t>
+      </w:r>
+      <w:r>
+        <w:t xml:space="preserve">. We are aware that more modern and advanced regular expression processors exist, notably the Perl-compatible library </w:t>
       </w:r>
       <w:r>
         <w:rPr>
           <w:rStyle w:val="codesnippetintext"/>
         </w:rPr>
-        <w:t>_macros.svh</w:t>
-      </w:r>
-      <w:r>
-        <w:rPr>
-          <w:lang w:val="en-GB"/>
-        </w:rPr>
-        <w:t xml:space="preserve"> defines some SystemVerilog macros providing automation of object serialization, and some miscellaneous operations that could not otherwise be offered in a convenient way.</w:t>
-      </w:r>
-    </w:p>
-    <w:p>
-      <w:pPr>
-        <w:pStyle w:val="BodyText"/>
-        <w:rPr>
-          <w:lang w:val="en-GB"/>
-        </w:rPr>
-      </w:pPr>
-      <w:r>
-        <w:rPr>
-          <w:lang w:val="en-GB"/>
-        </w:rPr>
-        <w:t xml:space="preserve">Full details of the complete contents of the package can be found in the distribution, but the following brief descriptions </w:t>
-      </w:r>
-      <w:r>
-        <w:rPr>
-          <w:lang w:val="en-GB"/>
-        </w:rPr>
-        <w:t>illustrate</w:t>
-      </w:r>
-      <w:r>
-        <w:rPr>
-          <w:lang w:val="en-GB"/>
-        </w:rPr>
-        <w:t xml:space="preserve"> a few highlights and provide some simple examples of library usage.</w:t>
-      </w:r>
-    </w:p>
-    <w:p>
-      <w:pPr>
-        <w:pStyle w:val="Heading2"/>
-        <w:rPr>
-          <w:lang w:val="en-GB"/>
-        </w:rPr>
-      </w:pPr>
-      <w:r>
-        <w:rPr>
-          <w:lang w:val="en-GB"/>
-        </w:rPr>
-        <w:t>String manipulations and regular expressions</w:t>
-      </w:r>
-    </w:p>
-    <w:p>
-      <w:pPr>
-        <w:pStyle w:val="BodyText"/>
-      </w:pPr>
-      <w:proofErr w:type="gramStart"/>
-      <w:r>
-        <w:rPr>
-          <w:i/>
-        </w:rPr>
-        <w:t>svlib</w:t>
-      </w:r>
-      <w:proofErr w:type="gramEnd"/>
-      <w:r>
-        <w:t xml:space="preserve"> supports full-featured regular expression matching. It offers capture of matches and sub</w:t>
-      </w:r>
-      <w:r>
-        <w:t>-</w:t>
-      </w:r>
-      <w:r>
-        <w:t>matches, automated search-and-replace including sub</w:t>
-      </w:r>
-      <w:r>
-        <w:t>-</w:t>
-      </w:r>
-      <w:r>
-        <w:t xml:space="preserve">match placeholders, and </w:t>
-      </w:r>
-      <w:r>
-        <w:t>global matching</w:t>
-      </w:r>
-      <w:r>
-        <w:t xml:space="preserve"> and replacement</w:t>
-      </w:r>
-      <w:r>
-        <w:t xml:space="preserve"> (find all possible matches in a source string). A regular expression can be saved as an object, making it faster and more convenient to use for subsequent match attempts.</w:t>
-      </w:r>
-      <w:r>
-        <w:t xml:space="preserve"> These features of </w:t>
-      </w:r>
-      <w:r>
-        <w:rPr>
-          <w:i/>
-        </w:rPr>
-        <w:t>svlib</w:t>
-      </w:r>
-      <w:r>
-        <w:t xml:space="preserve"> are underpinned by the POSIX-compliant regular expression processor of the standard C library, providing a robust and well-documented implementation as described by the Linux/Unix document </w:t>
-      </w:r>
-      <w:r>
-        <w:rPr>
-          <w:rStyle w:val="codesnippetintext"/>
-        </w:rPr>
-        <w:t>man 7 regex</w:t>
-      </w:r>
-      <w:r>
-        <w:t xml:space="preserve">. We are aware that more modern and advanced regular expression processors exist, notably the Perl-compatible library </w:t>
-      </w:r>
-      <w:proofErr w:type="spellStart"/>
-      <w:r>
-        <w:rPr>
-          <w:rStyle w:val="codesnippetintext"/>
-        </w:rPr>
         <w:t>pcre</w:t>
       </w:r>
-      <w:proofErr w:type="spellEnd"/>
       <w:sdt>
         <w:sdtPr>
           <w:rPr>
@@ -1156,14 +1105,12 @@
       <w:r>
         <w:t xml:space="preserve">directory whose names end in </w:t>
       </w:r>
-      <w:proofErr w:type="spellStart"/>
       <w:r>
         <w:rPr>
           <w:rStyle w:val="codesnippetintext"/>
         </w:rPr>
         <w:t>sv</w:t>
       </w:r>
-      <w:proofErr w:type="spellEnd"/>
       <w:r>
         <w:t>, the following code fragment could be used:</w:t>
       </w:r>
@@ -1198,14 +1145,12 @@
       <w:r>
         <w:t xml:space="preserve">Given this list of files, we can then easily find the most recent, with the added condition that it should have been written no more than one day ago. This example uses the </w:t>
       </w:r>
-      <w:proofErr w:type="spellStart"/>
       <w:r>
         <w:rPr>
           <w:rStyle w:val="codesnippetintext"/>
         </w:rPr>
         <w:t>sys_dayTime</w:t>
       </w:r>
-      <w:proofErr w:type="spellEnd"/>
       <w:r>
         <w:t xml:space="preserve"> function from </w:t>
       </w:r>
@@ -1218,14 +1163,12 @@
       <w:r>
         <w:t xml:space="preserve">, yielding the current time in the usual Unix seconds-since-1970 form, and </w:t>
       </w:r>
-      <w:proofErr w:type="spellStart"/>
       <w:r>
         <w:rPr>
           <w:rStyle w:val="codesnippetintext"/>
         </w:rPr>
         <w:t>file_mTime</w:t>
       </w:r>
-      <w:proofErr w:type="spellEnd"/>
       <w:r>
         <w:t>, which provides the last-modified date of any file in the same format.</w:t>
       </w:r>
@@ -1241,14 +1184,12 @@
       <w:r>
         <w:t xml:space="preserve"> function </w:t>
       </w:r>
-      <w:proofErr w:type="spellStart"/>
       <w:r>
         <w:rPr>
           <w:rStyle w:val="codesnippetintext"/>
         </w:rPr>
         <w:t>sys_formatTime</w:t>
       </w:r>
-      <w:proofErr w:type="spellEnd"/>
       <w:r>
         <w:t xml:space="preserve"> is used to </w:t>
       </w:r>
@@ -1397,22 +1338,18 @@
       <w:pPr>
         <w:pStyle w:val="BodyText"/>
       </w:pPr>
-      <w:proofErr w:type="spellStart"/>
-      <w:proofErr w:type="gramStart"/>
       <w:r>
         <w:rPr>
           <w:rStyle w:val="codesnippetintext"/>
         </w:rPr>
         <w:t>svlib</w:t>
       </w:r>
-      <w:proofErr w:type="gramEnd"/>
       <w:r>
         <w:rPr>
           <w:rStyle w:val="codesnippetintext"/>
         </w:rPr>
         <w:t>_pkg</w:t>
       </w:r>
-      <w:proofErr w:type="spellEnd"/>
       <w:r>
         <w:t xml:space="preserve"> </w:t>
       </w:r>
@@ -1472,15 +1409,7 @@
         <w:t>work with</w:t>
       </w:r>
       <w:r>
-        <w:t xml:space="preserve"> environment variables, and find the complete command line used to launch the simulator (which provides a solution to the long-standing problem of how to handle multiple </w:t>
-      </w:r>
-      <w:proofErr w:type="spellStart"/>
-      <w:r>
-        <w:t>plusargs</w:t>
-      </w:r>
-      <w:proofErr w:type="spellEnd"/>
-      <w:r>
-        <w:t xml:space="preserve"> with the same name).</w:t>
+        <w:t xml:space="preserve"> environment variables, and find the complete command line used to launch the simulator (which provides a solution to the long-standing problem of how to handle multiple plusargs with the same name).</w:t>
       </w:r>
     </w:p>
     <w:p>
@@ -1530,14 +1459,12 @@
       <w:r>
         <w:t xml:space="preserve">the ability to read a configuration file, in </w:t>
       </w:r>
-      <w:proofErr w:type="spellStart"/>
       <w:r>
         <w:rPr>
           <w:rStyle w:val="codesnippetintext"/>
         </w:rPr>
         <w:t>ini</w:t>
       </w:r>
-      <w:proofErr w:type="spellEnd"/>
       <w:sdt>
         <w:sdtPr>
           <w:id w:val="1713501235"/>
@@ -1583,15 +1510,7 @@
         <w:t>s is under consideration but has not yet been implemented.</w:t>
       </w:r>
       <w:r>
-        <w:t xml:space="preserve"> The configuration </w:t>
-      </w:r>
-      <w:proofErr w:type="gramStart"/>
-      <w:r>
-        <w:t>file</w:t>
-      </w:r>
-      <w:proofErr w:type="gramEnd"/>
-      <w:r>
-        <w:t xml:space="preserve"> features are described in more detail in section </w:t>
+        <w:t xml:space="preserve"> The configuration file features are described in more detail in section </w:t>
       </w:r>
       <w:r>
         <w:fldChar w:fldCharType="begin"/>
@@ -1918,16 +1837,8 @@
         <w:rPr>
           <w:rStyle w:val="codesnippetintext"/>
         </w:rPr>
-        <w:t>$</w:t>
-      </w:r>
-      <w:proofErr w:type="spellStart"/>
-      <w:r>
-        <w:rPr>
-          <w:rStyle w:val="codesnippetintext"/>
-        </w:rPr>
-        <w:t>sformat</w:t>
-      </w:r>
-      <w:proofErr w:type="spellEnd"/>
+        <w:t>$sformat</w:t>
+      </w:r>
       <w:r>
         <w:t xml:space="preserve"> families of system functions.</w:t>
       </w:r>
@@ -2378,7 +2289,6 @@
       <w:r>
         <w:t xml:space="preserve">function </w:t>
       </w:r>
-      <w:proofErr w:type="spellStart"/>
       <w:r>
         <w:rPr>
           <w:rStyle w:val="codesnippetintext"/>
@@ -2403,7 +2313,6 @@
         </w:rPr>
         <w:t>ime</w:t>
       </w:r>
-      <w:proofErr w:type="spellEnd"/>
       <w:r>
         <w:t xml:space="preserve"> returns the last-modified timestamp of a file. In </w:t>
       </w:r>
@@ -2416,14 +2325,12 @@
       <w:r>
         <w:t xml:space="preserve">, wall-clock time/dates are consistently represented as seconds since the beginning of 1970, using a </w:t>
       </w:r>
-      <w:proofErr w:type="spellStart"/>
       <w:r>
         <w:rPr>
           <w:rStyle w:val="codesnippetintext"/>
         </w:rPr>
         <w:t>longint</w:t>
       </w:r>
-      <w:proofErr w:type="spellEnd"/>
       <w:r>
         <w:t xml:space="preserve">. In the C library, </w:t>
       </w:r>
@@ -2433,46 +2340,36 @@
       <w:r>
         <w:t xml:space="preserve"> is returned in a </w:t>
       </w:r>
-      <w:proofErr w:type="spellStart"/>
       <w:r>
         <w:rPr>
           <w:rStyle w:val="codesnippetintext"/>
         </w:rPr>
-        <w:t>struct</w:t>
-      </w:r>
-      <w:proofErr w:type="spellEnd"/>
+        <w:t>struct stat</w:t>
+      </w:r>
+      <w:r>
+        <w:t xml:space="preserve"> that must be allocated by user code. We do not wish to trouble the SystemVerilog programmer with these details, which are specific to the C library, so it is preferable to provide wrapper functions. Some of this wrapper functionality is implemented in C and some in private SystemVerilog code; the precise split is opaque to users, and may change in future revisions of </w:t>
+      </w:r>
+      <w:r>
+        <w:rPr>
+          <w:i/>
+        </w:rPr>
+        <w:t>svlib</w:t>
+      </w:r>
+      <w:r>
+        <w:t xml:space="preserve">, but the user-facing </w:t>
+      </w:r>
       <w:r>
         <w:rPr>
           <w:rStyle w:val="codesnippetintext"/>
         </w:rPr>
-        <w:t> stat</w:t>
-      </w:r>
-      <w:r>
-        <w:t xml:space="preserve"> that must be allocated by user code. We do not wish to trouble the SystemVerilog programmer with these details, which are specific to the C library, so it is preferable to provide wrapper functions. Some of this wrapper functionality is implemented in C and some in private SystemVerilog code; the precise split is opaque to users, and may change in future revisions of </w:t>
-      </w:r>
-      <w:r>
-        <w:rPr>
-          <w:i/>
-        </w:rPr>
-        <w:t>svlib</w:t>
-      </w:r>
-      <w:r>
-        <w:t xml:space="preserve">, but the user-facing </w:t>
-      </w:r>
-      <w:proofErr w:type="spellStart"/>
+        <w:t>file_mT</w:t>
+      </w:r>
       <w:r>
         <w:rPr>
           <w:rStyle w:val="codesnippetintext"/>
         </w:rPr>
-        <w:t>file_mT</w:t>
-      </w:r>
-      <w:r>
-        <w:rPr>
-          <w:rStyle w:val="codesnippetintext"/>
-        </w:rPr>
         <w:t>ime</w:t>
       </w:r>
-      <w:proofErr w:type="spellEnd"/>
       <w:r>
         <w:t xml:space="preserve"> function </w:t>
       </w:r>
@@ -2570,8 +2467,8 @@
         <w:ind w:firstLine="0"/>
       </w:pPr>
       <w:r>
-        <w:pict w14:anchorId="46FBCFD2">
-          <v:group id="_x0000_s1143" style="width:251.65pt;height:418.8pt;mso-position-horizontal-relative:char;mso-position-vertical-relative:line" coordorigin="2527,3837" coordsize="7200,11983" editas="canvas">
+        <w:pict>
+          <v:group id="_x0000_s1143" editas="canvas" style="width:251.65pt;height:418.8pt;mso-position-horizontal-relative:char;mso-position-vertical-relative:line" coordorigin="2527,3837" coordsize="7200,11983">
             <o:lock v:ext="edit" aspectratio="t"/>
             <v:shapetype id="_x0000_t75" coordsize="21600,21600" o:spt="75" o:preferrelative="t" path="m@4@5l@4@11@9@11@9@5xe" filled="f" stroked="f">
               <v:stroke joinstyle="miter"/>
@@ -2598,7 +2495,7 @@
               <o:lock v:ext="edit" text="t"/>
             </v:shape>
             <v:rect id="_x0000_s1145" style="position:absolute;left:2527;top:3837;width:7200;height:11491" filled="f" strokecolor="#a5a5a5 [2092]" strokeweight="2pt"/>
-            <v:shapetype id="_x0000_t202" coordsize="21600,21600" o:spt="202" path="m0,0l0,21600,21600,21600,21600,0xe">
+            <v:shapetype id="_x0000_t202" coordsize="21600,21600" o:spt="202" path="m,l,21600r21600,l21600,xe">
               <v:stroke joinstyle="miter"/>
               <v:path gradientshapeok="t" o:connecttype="rect"/>
             </v:shapetype>
@@ -2782,27 +2679,13 @@
                       <w:rPr>
                         <w:lang w:val="en-GB"/>
                       </w:rPr>
-                      <w:t xml:space="preserve">The arrow from A to B </w:t>
-                    </w:r>
-                    <w:proofErr w:type="gramStart"/>
-                    <w:r>
-                      <w:rPr>
-                        <w:lang w:val="en-GB"/>
-                      </w:rPr>
-                      <w:t>indicates</w:t>
-                    </w:r>
-                    <w:proofErr w:type="gramEnd"/>
-                    <w:r>
-                      <w:rPr>
-                        <w:lang w:val="en-GB"/>
-                      </w:rPr>
-                      <w:t xml:space="preserve"> "code in A calls a function in B"</w:t>
+                      <w:t>The arrow from A to B indicates "code in A calls a function in B"</w:t>
                     </w:r>
                   </w:p>
                 </w:txbxContent>
               </v:textbox>
             </v:shape>
-            <v:shapetype id="_x0000_t32" coordsize="21600,21600" o:spt="32" o:oned="t" path="m0,0l21600,21600e" filled="f">
+            <v:shapetype id="_x0000_t32" coordsize="21600,21600" o:spt="32" o:oned="t" path="m,l21600,21600e" filled="f">
               <v:path arrowok="t" fillok="f" o:connecttype="none"/>
               <o:lock v:ext="edit" shapetype="t"/>
             </v:shapetype>
@@ -2856,27 +2739,14 @@
                     <w:r>
                       <w:t xml:space="preserve">Figure </w:t>
                     </w:r>
-                    <w:r>
-                      <w:fldChar w:fldCharType="begin"/>
-                    </w:r>
-                    <w:r>
-                      <w:instrText xml:space="preserve"> SEQ Figure \* ARABIC </w:instrText>
-                    </w:r>
-                    <w:r>
-                      <w:fldChar w:fldCharType="separate"/>
-                    </w:r>
-                    <w:r>
-                      <w:rPr>
-                        <w:noProof/>
-                      </w:rPr>
-                      <w:t>1</w:t>
-                    </w:r>
-                    <w:r>
-                      <w:rPr>
-                        <w:noProof/>
-                      </w:rPr>
-                      <w:fldChar w:fldCharType="end"/>
-                    </w:r>
+                    <w:fldSimple w:instr=" SEQ Figure \* ARABIC ">
+                      <w:r>
+                        <w:rPr>
+                          <w:noProof/>
+                        </w:rPr>
+                        <w:t>1</w:t>
+                      </w:r>
+                    </w:fldSimple>
                     <w:bookmarkEnd w:id="0"/>
                     <w:r>
                       <w:t xml:space="preserve">: </w:t>
@@ -3277,7 +3147,6 @@
         </w:rPr>
         <w:t xml:space="preserve"> arise if </w:t>
       </w:r>
-      <w:proofErr w:type="spellStart"/>
       <w:r>
         <w:rPr>
           <w:i/>
@@ -3289,14 +3158,7 @@
         <w:rPr>
           <w:lang w:val="en-GB"/>
         </w:rPr>
-        <w:t>'s</w:t>
-      </w:r>
-      <w:proofErr w:type="spellEnd"/>
-      <w:r>
-        <w:rPr>
-          <w:lang w:val="en-GB"/>
-        </w:rPr>
-        <w:t xml:space="preserve"> user-facing specification were to change in the future.</w:t>
+        <w:t>'s user-facing specification were to change in the future.</w:t>
       </w:r>
     </w:p>
     <w:p>
@@ -3824,16 +3686,8 @@
         <w:rPr>
           <w:lang w:val="en-GB"/>
         </w:rPr>
-        <w:t xml:space="preserve">, without </w:t>
-      </w:r>
-      <w:proofErr w:type="gramStart"/>
-      <w:r>
-        <w:rPr>
-          <w:lang w:val="en-GB"/>
-        </w:rPr>
-        <w:t>exception,</w:t>
-      </w:r>
-      <w:proofErr w:type="gramEnd"/>
+        <w:t>, without exception,</w:t>
+      </w:r>
       <w:r>
         <w:rPr>
           <w:lang w:val="en-GB"/>
@@ -4258,7 +4112,19 @@
         <w:rPr>
           <w:lang w:val="en-GB"/>
         </w:rPr>
-        <w:t>function string getcwd();</w:t>
+        <w:t xml:space="preserve">function string </w:t>
+      </w:r>
+      <w:r>
+        <w:rPr>
+          <w:lang w:val="en-GB"/>
+        </w:rPr>
+        <w:t>sys_getC</w:t>
+      </w:r>
+      <w:r>
+        <w:rPr>
+          <w:lang w:val="en-GB"/>
+        </w:rPr>
+        <w:t>wd();</w:t>
       </w:r>
     </w:p>
     <w:p>
@@ -4395,7 +4261,6 @@
         <w:lastRenderedPageBreak/>
         <w:t xml:space="preserve">functions. For example, we have a function </w:t>
       </w:r>
-      <w:proofErr w:type="spellStart"/>
       <w:r>
         <w:rPr>
           <w:rStyle w:val="codesnippetintext"/>
@@ -4408,7 +4273,6 @@
         </w:rPr>
         <w:t>atch</w:t>
       </w:r>
-      <w:proofErr w:type="spellEnd"/>
       <w:r>
         <w:t xml:space="preserve"> that tests a string against a regular expression. But that name was completely inappropriate when the return value was to be zero</w:t>
       </w:r>
@@ -4558,16 +4422,8 @@
         <w:rPr>
           <w:rStyle w:val="codesnippetintext"/>
         </w:rPr>
-        <w:t>$</w:t>
-      </w:r>
-      <w:proofErr w:type="spellStart"/>
-      <w:r>
-        <w:rPr>
-          <w:rStyle w:val="codesnippetintext"/>
-        </w:rPr>
-        <w:t>assertoff</w:t>
-      </w:r>
-      <w:proofErr w:type="spellEnd"/>
+        <w:t>$assertoff</w:t>
+      </w:r>
       <w:r>
         <w:t xml:space="preserve"> or some equivalent tool command</w:t>
       </w:r>
@@ -4747,14 +4603,12 @@
       <w:pPr>
         <w:pStyle w:val="BodyText"/>
       </w:pPr>
-      <w:proofErr w:type="gramStart"/>
       <w:r>
         <w:rPr>
           <w:i/>
         </w:rPr>
         <w:t>svlib</w:t>
       </w:r>
-      <w:proofErr w:type="gramEnd"/>
       <w:r>
         <w:t xml:space="preserve"> provides various kinds of named items that a user may need to mention in their code: packages, classes, functions and their arguments, and </w:t>
       </w:r>
@@ -4820,25 +4674,21 @@
           <w:rFonts w:ascii="Times New Roman" w:hAnsi="Times New Roman"/>
         </w:rPr>
       </w:pPr>
-      <w:proofErr w:type="spellStart"/>
       <w:r>
         <w:rPr>
           <w:rStyle w:val="codesnippetintext"/>
         </w:rPr>
         <w:t>camelCase</w:t>
       </w:r>
-      <w:proofErr w:type="spellEnd"/>
       <w:r>
         <w:t xml:space="preserve"> for names that are formed from more than one word, such as </w:t>
       </w:r>
-      <w:proofErr w:type="spellStart"/>
       <w:r>
         <w:rPr>
           <w:rStyle w:val="codesnippetintext"/>
         </w:rPr>
-        <w:t>findFirst</w:t>
-      </w:r>
-      <w:proofErr w:type="spellEnd"/>
+        <w:t>matchStart</w:t>
+      </w:r>
       <w:r>
         <w:t>;</w:t>
       </w:r>
@@ -4866,25 +4716,21 @@
       <w:r>
         <w:t xml:space="preserve"> </w:t>
       </w:r>
-      <w:proofErr w:type="spellStart"/>
       <w:r>
         <w:rPr>
           <w:rStyle w:val="codesnippetintext"/>
         </w:rPr>
         <w:t>regex_match</w:t>
       </w:r>
-      <w:proofErr w:type="spellEnd"/>
       <w:r>
         <w:t xml:space="preserve"> and </w:t>
       </w:r>
-      <w:proofErr w:type="spellStart"/>
       <w:r>
         <w:rPr>
           <w:rStyle w:val="codesnippetintext"/>
         </w:rPr>
         <w:t>file_mTime</w:t>
       </w:r>
-      <w:proofErr w:type="spellEnd"/>
       <w:r>
         <w:t>;</w:t>
       </w:r>
@@ -4911,7 +4757,7 @@
         <w:t xml:space="preserve">a </w:t>
       </w:r>
       <w:r>
-        <w:t>compact names for the package</w:t>
+        <w:t>compact name for the package</w:t>
       </w:r>
       <w:r>
         <w:t xml:space="preserve"> itself</w:t>
@@ -5021,18 +4867,10 @@
         <w:t>I</w:t>
       </w:r>
       <w:r>
-        <w:t xml:space="preserve">nstead, we have taken great care to ensure that the implementation is as robust as possible against such things as </w:t>
-      </w:r>
-      <w:proofErr w:type="spellStart"/>
-      <w:r>
-        <w:t>endi</w:t>
-      </w:r>
-      <w:r>
-        <w:t>anness</w:t>
-      </w:r>
-      <w:proofErr w:type="spellEnd"/>
-      <w:r>
-        <w:t xml:space="preserve"> or 32/64-bit differences, and we hope to engage the community in helping to extend the set of fully supported platforms</w:t>
+        <w:t>nstead, we have taken great care to ensure that the implementation is as robust as possible against such things as endi</w:t>
+      </w:r>
+      <w:r>
+        <w:t>anness or 32/64-bit differences, and we hope to engage the community in helping to extend the set of fully supported platforms</w:t>
       </w:r>
       <w:r>
         <w:t>.</w:t>
@@ -5092,7 +4930,6 @@
           <w:lang w:val="en-GB"/>
         </w:rPr>
       </w:pPr>
-      <w:proofErr w:type="gramStart"/>
       <w:r>
         <w:rPr>
           <w:i/>
@@ -5100,7 +4937,6 @@
         </w:rPr>
         <w:t>svlib</w:t>
       </w:r>
-      <w:proofErr w:type="gramEnd"/>
       <w:r>
         <w:rPr>
           <w:lang w:val="en-GB"/>
@@ -5112,7 +4948,6 @@
       <w:pPr>
         <w:pStyle w:val="BodyText"/>
       </w:pPr>
-      <w:proofErr w:type="gramStart"/>
       <w:r>
         <w:rPr>
           <w:i/>
@@ -5120,7 +4955,6 @@
         </w:rPr>
         <w:t>svlib</w:t>
       </w:r>
-      <w:proofErr w:type="gramEnd"/>
       <w:r>
         <w:rPr>
           <w:lang w:val="en-GB"/>
@@ -5151,14 +4985,12 @@
         </w:rPr>
         <w:t xml:space="preserve">package, the </w:t>
       </w:r>
-      <w:proofErr w:type="spellStart"/>
       <w:r>
         <w:rPr>
           <w:rStyle w:val="codesnippetintext"/>
         </w:rPr>
         <w:t>libyaml</w:t>
       </w:r>
-      <w:proofErr w:type="spellEnd"/>
       <w:r>
         <w:t xml:space="preserve"> open-source YAML parser/writer. A copy of this package is </w:t>
       </w:r>
@@ -5248,21 +5080,7 @@
         <w:rPr>
           <w:lang w:val="en-GB"/>
         </w:rPr>
-        <w:t xml:space="preserve">Finally, we should note that any developers who wish to extend or modify the library will probably wish to make use of the </w:t>
-      </w:r>
-      <w:proofErr w:type="spellStart"/>
-      <w:r>
-        <w:rPr>
-          <w:lang w:val="en-GB"/>
-        </w:rPr>
-        <w:t>SVUnit</w:t>
-      </w:r>
-      <w:proofErr w:type="spellEnd"/>
-      <w:r>
-        <w:rPr>
-          <w:lang w:val="en-GB"/>
-        </w:rPr>
-        <w:t xml:space="preserve"> unit-testing framework as we did. As with the other dependencies, we anticipate that this will present no significant obstacle.</w:t>
+        <w:t>Finally, we should note that any developers who wish to extend or modify the library will probably wish to make use of the SVUnit unit-testing framework as we did. As with the other dependencies, we anticipate that this will present no significant obstacle.</w:t>
       </w:r>
     </w:p>
     <w:p>
@@ -5286,7 +5104,6 @@
           <w:lang w:val="en-GB"/>
         </w:rPr>
       </w:pPr>
-      <w:proofErr w:type="gramStart"/>
       <w:r>
         <w:rPr>
           <w:i/>
@@ -5294,7 +5111,6 @@
         </w:rPr>
         <w:t>svlib</w:t>
       </w:r>
-      <w:proofErr w:type="gramEnd"/>
       <w:r>
         <w:rPr>
           <w:lang w:val="en-GB"/>
@@ -5384,7 +5200,6 @@
         </w:rPr>
         <w:t xml:space="preserve">, </w:t>
       </w:r>
-      <w:proofErr w:type="spellStart"/>
       <w:r>
         <w:rPr>
           <w:i/>
@@ -5396,14 +5211,7 @@
         <w:rPr>
           <w:lang w:val="en-GB"/>
         </w:rPr>
-        <w:t>'s</w:t>
-      </w:r>
-      <w:proofErr w:type="spellEnd"/>
-      <w:r>
-        <w:rPr>
-          <w:lang w:val="en-GB"/>
-        </w:rPr>
-        <w:t xml:space="preserve"> built-in error messages can easily be suppressed, allowing the programmer to detect error conditions and report them through a methodology-specific reporting mechanism if desired.</w:t>
+        <w:t>'s built-in error messages can easily be suppressed, allowing the programmer to detect error conditions and report them through a methodology-specific reporting mechanism if desired.</w:t>
       </w:r>
     </w:p>
     <w:p>
@@ -5444,7 +5252,6 @@
         </w:rPr>
         <w:t xml:space="preserve"> and verification base class libraries such as the UVM. For example, the UVM already provides regular expression matching and interrogation of the simulator command line (although in both these cases </w:t>
       </w:r>
-      <w:proofErr w:type="spellStart"/>
       <w:r>
         <w:rPr>
           <w:i/>
@@ -5456,14 +5263,7 @@
         <w:rPr>
           <w:lang w:val="en-GB"/>
         </w:rPr>
-        <w:t>'s</w:t>
-      </w:r>
-      <w:proofErr w:type="spellEnd"/>
-      <w:r>
-        <w:rPr>
-          <w:lang w:val="en-GB"/>
-        </w:rPr>
-        <w:t xml:space="preserve"> support is considerably mo</w:t>
+        <w:t>'s support is considerably mo</w:t>
       </w:r>
       <w:r>
         <w:rPr>
@@ -5625,7 +5425,6 @@
           <w:lang w:val="en-GB"/>
         </w:rPr>
       </w:pPr>
-      <w:proofErr w:type="gramStart"/>
       <w:r>
         <w:rPr>
           <w:i/>
@@ -5633,7 +5432,6 @@
         </w:rPr>
         <w:t>svlib</w:t>
       </w:r>
-      <w:proofErr w:type="gramEnd"/>
       <w:r>
         <w:rPr>
           <w:lang w:val="en-GB"/>
@@ -5771,14 +5569,12 @@
         </w:rPr>
         <w:t xml:space="preserve">he third-party </w:t>
       </w:r>
-      <w:proofErr w:type="spellStart"/>
       <w:r>
         <w:rPr>
           <w:rStyle w:val="codesnippetintext"/>
         </w:rPr>
         <w:t>libyaml</w:t>
       </w:r>
-      <w:proofErr w:type="spellEnd"/>
       <w:r>
         <w:t xml:space="preserve"> package</w:t>
       </w:r>
@@ -5998,20 +5794,12 @@
           <w:lang w:val="en-GB"/>
         </w:rPr>
       </w:pPr>
-      <w:proofErr w:type="gramStart"/>
       <w:r>
         <w:rPr>
           <w:lang w:val="en-GB"/>
         </w:rPr>
         <w:lastRenderedPageBreak/>
-        <w:t>as</w:t>
-      </w:r>
-      <w:proofErr w:type="gramEnd"/>
-      <w:r>
-        <w:rPr>
-          <w:lang w:val="en-GB"/>
-        </w:rPr>
-        <w:t xml:space="preserve"> an operation on an object representing the string, leaving the object's original contents untouched, and returning a SystemVerilog string containing the trimmed value.</w:t>
+        <w:t>as an operation on an object representing the string, leaving the object's original contents untouched, and returning a SystemVerilog string containing the trimmed value.</w:t>
       </w:r>
     </w:p>
     <w:p>
@@ -6025,21 +5813,7 @@
         <w:rPr>
           <w:lang w:val="en-GB"/>
         </w:rPr>
-        <w:t xml:space="preserve">Of those four approaches, only the first is likely to be attractive to SystemVerilog users who have become familiar with the </w:t>
-      </w:r>
-      <w:proofErr w:type="spellStart"/>
-      <w:r>
-        <w:rPr>
-          <w:lang w:val="en-GB"/>
-        </w:rPr>
-        <w:t>behavior</w:t>
-      </w:r>
-      <w:proofErr w:type="spellEnd"/>
-      <w:r>
-        <w:rPr>
-          <w:lang w:val="en-GB"/>
-        </w:rPr>
-        <w:t xml:space="preserve"> of the language's native string data type. But the advantages </w:t>
+        <w:t xml:space="preserve">Of those four approaches, only the first is likely to be attractive to SystemVerilog users who have become familiar with the behavior of the language's native string data type. But the advantages </w:t>
       </w:r>
       <w:r>
         <w:rPr>
@@ -6152,7 +5926,19 @@
         <w:rPr>
           <w:lang w:val="en-GB"/>
         </w:rPr>
-        <w:t>An interesting consequence of this decision is that each user-facing function requires one or more new objects to be brought into use. If this were done in the obvious way by constructing the objects on demand, it would probably create an unreasonable burden on SystemVerilog's memory allocation and garbage collection. To mitigate this, the library maintains a pool of recyclable objects that can be used internally by the convenience functions. These objects are used only briefly by each call to a convenience function, and are then returned to the pool for use by future function calls.</w:t>
+        <w:t xml:space="preserve">An interesting consequence of this decision is that each user-facing function requires one or more new objects to be brought into use. If this were done in the obvious way by constructing the objects on demand, it would probably </w:t>
+      </w:r>
+      <w:r>
+        <w:rPr>
+          <w:lang w:val="en-GB"/>
+        </w:rPr>
+        <w:t>impose</w:t>
+      </w:r>
+      <w:r>
+        <w:rPr>
+          <w:lang w:val="en-GB"/>
+        </w:rPr>
+        <w:t xml:space="preserve"> an unreasonable burden on SystemVerilog's memory allocation and garbage collection. To mitigate this, the library maintains a pool of recyclable objects that can be used internally by the convenience functions. These objects are used only briefly by each call to a convenience function, and are then returned to the pool for use by future function calls.</w:t>
       </w:r>
     </w:p>
     <w:p>
@@ -6178,7 +5964,31 @@
         <w:rPr>
           <w:lang w:val="en-GB"/>
         </w:rPr>
-        <w:t xml:space="preserve">the declarations of the string object class and its </w:t>
+        <w:t xml:space="preserve">the declarations of the </w:t>
+      </w:r>
+      <w:r>
+        <w:rPr>
+          <w:rStyle w:val="codesnippetintext"/>
+        </w:rPr>
+        <w:t>Str</w:t>
+      </w:r>
+      <w:r>
+        <w:rPr>
+          <w:lang w:val="en-GB"/>
+        </w:rPr>
+        <w:t xml:space="preserve"> class</w:t>
+      </w:r>
+      <w:r>
+        <w:rPr>
+          <w:lang w:val="en-GB"/>
+        </w:rPr>
+        <w:t xml:space="preserve"> (which is a wrapper for a string)</w:t>
+      </w:r>
+      <w:r>
+        <w:rPr>
+          <w:lang w:val="en-GB"/>
+        </w:rPr>
+        <w:t xml:space="preserve"> and its </w:t>
       </w:r>
       <w:r>
         <w:rPr>
@@ -6419,14 +6229,12 @@
       <w:r>
         <w:t xml:space="preserve">of class </w:t>
       </w:r>
-      <w:proofErr w:type="spellStart"/>
       <w:r>
         <w:rPr>
           <w:rStyle w:val="codesnippetintext"/>
         </w:rPr>
         <w:t>Str</w:t>
       </w:r>
-      <w:proofErr w:type="spellEnd"/>
       <w:r>
         <w:t xml:space="preserve"> </w:t>
       </w:r>
@@ -6497,25 +6305,21 @@
       <w:r>
         <w:t xml:space="preserve">It is noteworthy that we have chosen to put the definition of enumeration type </w:t>
       </w:r>
-      <w:proofErr w:type="spellStart"/>
       <w:r>
         <w:rPr>
           <w:rStyle w:val="codesnippetintext"/>
         </w:rPr>
         <w:t>side_enum</w:t>
       </w:r>
-      <w:proofErr w:type="spellEnd"/>
       <w:r>
         <w:t xml:space="preserve"> into the </w:t>
       </w:r>
-      <w:proofErr w:type="spellStart"/>
       <w:r>
         <w:rPr>
           <w:rStyle w:val="codesnippetintext"/>
         </w:rPr>
         <w:t>Str</w:t>
       </w:r>
-      <w:proofErr w:type="spellEnd"/>
       <w:r>
         <w:t xml:space="preserve"> class, rather than exposing it at package level. If it were a package-level definition, </w:t>
       </w:r>
@@ -6543,7 +6347,6 @@
       <w:r>
         <w:t xml:space="preserve">, </w:t>
       </w:r>
-      <w:proofErr w:type="gramStart"/>
       <w:r>
         <w:rPr>
           <w:rStyle w:val="codesnippetintext"/>
@@ -6551,11 +6354,7 @@
         <w:t>RIGHT</w:t>
       </w:r>
       <w:r>
-        <w:t>,</w:t>
-      </w:r>
-      <w:proofErr w:type="gramEnd"/>
-      <w:r>
-        <w:t xml:space="preserve"> </w:t>
+        <w:t xml:space="preserve">, </w:t>
       </w:r>
       <w:r>
         <w:rPr>
@@ -6570,15 +6369,7 @@
         <w:t>concealing its</w:t>
       </w:r>
       <w:r>
-        <w:t xml:space="preserve"> </w:t>
-      </w:r>
-      <w:proofErr w:type="spellStart"/>
-      <w:r>
-        <w:t>typedef</w:t>
-      </w:r>
-      <w:proofErr w:type="spellEnd"/>
-      <w:r>
-        <w:t xml:space="preserve"> in </w:t>
+        <w:t xml:space="preserve"> typedef in </w:t>
       </w:r>
       <w:r>
         <w:t>a</w:t>
@@ -6586,120 +6377,108 @@
       <w:r>
         <w:t xml:space="preserve"> class, we keep the names short and descriptive while enforcing the use of a simple and mnemonic </w:t>
       </w:r>
-      <w:proofErr w:type="spellStart"/>
       <w:r>
         <w:rPr>
           <w:rStyle w:val="codesnippetintext"/>
         </w:rPr>
+        <w:t>Str::</w:t>
+      </w:r>
+      <w:r>
+        <w:t xml:space="preserve"> prefix when they are used.</w:t>
+      </w:r>
+    </w:p>
+    <w:p>
+      <w:pPr>
+        <w:pStyle w:val="BodyText"/>
+      </w:pPr>
+      <w:r>
+        <w:t>Equipped with this set of declarations, we can now perform string trimming in two different ways. A user who has a simple one-off need to remove surplus space from the beginning or end of a string can use the convenience function directly:</w:t>
+      </w:r>
+    </w:p>
+    <w:p>
+      <w:pPr>
+        <w:pStyle w:val="BlockText"/>
+      </w:pPr>
+      <w:r>
+        <w:t xml:space="preserve">import </w:t>
+      </w:r>
+      <w:r>
+        <w:t>svlib</w:t>
+      </w:r>
+      <w:r>
+        <w:t>_pkg::*;</w:t>
+      </w:r>
+    </w:p>
+    <w:p>
+      <w:pPr>
+        <w:pStyle w:val="BlockText"/>
+      </w:pPr>
+      <w:r>
+        <w:t>...</w:t>
+      </w:r>
+    </w:p>
+    <w:p>
+      <w:pPr>
+        <w:pStyle w:val="BlockText"/>
+      </w:pPr>
+      <w:r>
+        <w:t>string s = "  needs trimming    ";</w:t>
+      </w:r>
+    </w:p>
+    <w:p>
+      <w:pPr>
+        <w:pStyle w:val="BlockText"/>
+      </w:pPr>
+      <w:r>
+        <w:t>$display("=%s=", s</w:t>
+      </w:r>
+      <w:r>
+        <w:t>tr_trim(s, Str::RIGHT));</w:t>
+      </w:r>
+    </w:p>
+    <w:p>
+      <w:pPr>
+        <w:pStyle w:val="BlockText"/>
+        <w:keepNext w:val="0"/>
+        <w:rPr>
+          <w:i/>
+        </w:rPr>
+      </w:pPr>
+      <w:r>
+        <w:t xml:space="preserve">    // </w:t>
+      </w:r>
+      <w:r>
+        <w:rPr>
+          <w:i/>
+        </w:rPr>
+        <w:t>displays "=  needs trimming="</w:t>
+      </w:r>
+    </w:p>
+    <w:p>
+      <w:pPr>
+        <w:pStyle w:val="BodyText"/>
+      </w:pPr>
+      <w:r>
+        <w:t xml:space="preserve">By contrast, a user who needs to perform many successive operations on a string, </w:t>
+      </w:r>
+      <w:r>
+        <w:t>or who</w:t>
+      </w:r>
+      <w:r>
+        <w:t xml:space="preserve"> wishes to be able to pass string objects around </w:t>
+      </w:r>
+      <w:r>
+        <w:t xml:space="preserve">easily </w:t>
+      </w:r>
+      <w:r>
+        <w:t xml:space="preserve">by reference, may find it preferable to use the </w:t>
+      </w:r>
+      <w:r>
+        <w:rPr>
+          <w:rStyle w:val="codesnippetintext"/>
+        </w:rPr>
         <w:t>Str</w:t>
       </w:r>
-      <w:proofErr w:type="spellEnd"/>
-      <w:proofErr w:type="gramStart"/>
-      <w:r>
-        <w:rPr>
-          <w:rStyle w:val="codesnippetintext"/>
-        </w:rPr>
-        <w:t>::</w:t>
-      </w:r>
-      <w:proofErr w:type="gramEnd"/>
-      <w:r>
-        <w:t xml:space="preserve"> prefix when they are used.</w:t>
-      </w:r>
-    </w:p>
-    <w:p>
-      <w:pPr>
-        <w:pStyle w:val="BodyText"/>
-      </w:pPr>
-      <w:r>
-        <w:t>Equipped with this set of declarations, we can now perform string trimming in two different ways. A user who has a simple one-off need to remove surplus space from the beginning or end of a string can use the convenience function directly:</w:t>
-      </w:r>
-    </w:p>
-    <w:p>
-      <w:pPr>
-        <w:pStyle w:val="BlockText"/>
-      </w:pPr>
-      <w:r>
-        <w:t xml:space="preserve">import </w:t>
-      </w:r>
-      <w:r>
-        <w:t>svlib</w:t>
-      </w:r>
-      <w:r>
-        <w:t>_pkg::*;</w:t>
-      </w:r>
-    </w:p>
-    <w:p>
-      <w:pPr>
-        <w:pStyle w:val="BlockText"/>
-      </w:pPr>
-      <w:r>
-        <w:t>...</w:t>
-      </w:r>
-    </w:p>
-    <w:p>
-      <w:pPr>
-        <w:pStyle w:val="BlockText"/>
-      </w:pPr>
-      <w:r>
-        <w:t>string s = "  needs trimming    ";</w:t>
-      </w:r>
-    </w:p>
-    <w:p>
-      <w:pPr>
-        <w:pStyle w:val="BlockText"/>
-      </w:pPr>
-      <w:r>
-        <w:t>$display("=%s=", s</w:t>
-      </w:r>
-      <w:r>
-        <w:t>tr_trim(s, Str::RIGHT));</w:t>
-      </w:r>
-    </w:p>
-    <w:p>
-      <w:pPr>
-        <w:pStyle w:val="BlockText"/>
-        <w:keepNext w:val="0"/>
-        <w:rPr>
-          <w:i/>
-        </w:rPr>
-      </w:pPr>
-      <w:r>
-        <w:t xml:space="preserve">    // </w:t>
-      </w:r>
-      <w:r>
-        <w:rPr>
-          <w:i/>
-        </w:rPr>
-        <w:t>displays "=  needs trimming="</w:t>
-      </w:r>
-    </w:p>
-    <w:p>
-      <w:pPr>
-        <w:pStyle w:val="BodyText"/>
-      </w:pPr>
-      <w:r>
-        <w:t xml:space="preserve">By contrast, a user who needs to perform many successive operations on a string, </w:t>
-      </w:r>
-      <w:r>
-        <w:t>or who</w:t>
-      </w:r>
-      <w:r>
-        <w:t xml:space="preserve"> wishes to be able to pass string objects around </w:t>
-      </w:r>
-      <w:r>
-        <w:t xml:space="preserve">easily </w:t>
-      </w:r>
-      <w:r>
-        <w:t xml:space="preserve">by reference, may find it preferable to use the </w:t>
-      </w:r>
-      <w:proofErr w:type="spellStart"/>
-      <w:r>
-        <w:rPr>
-          <w:rStyle w:val="codesnippetintext"/>
-        </w:rPr>
-        <w:t>Str</w:t>
-      </w:r>
-      <w:proofErr w:type="spellEnd"/>
       <w:r>
         <w:t xml:space="preserve"> object representation:</w:t>
       </w:r>
@@ -7194,7 +6973,19 @@
         <w:rPr>
           <w:lang w:val="en-GB"/>
         </w:rPr>
-        <w:t xml:space="preserve"> that may be inserted or removed </w:t>
+        <w:t xml:space="preserve"> that may be inserted </w:t>
+      </w:r>
+      <w:r>
+        <w:rPr>
+          <w:lang w:val="en-GB"/>
+        </w:rPr>
+        <w:t xml:space="preserve">into </w:t>
+      </w:r>
+      <w:r>
+        <w:rPr>
+          <w:lang w:val="en-GB"/>
+        </w:rPr>
+        <w:t xml:space="preserve">or removed </w:t>
       </w:r>
       <w:r>
         <w:rPr>
@@ -7224,7 +7015,13 @@
         <w:rPr>
           <w:lang w:val="en-GB"/>
         </w:rPr>
-        <w:t>stability, the debugging task becomes much more difficult because it is impossible to reproduce a problem case after adding the instrumentation</w:t>
+        <w:t>stability, the debugging task becomes much more difficult because it is impossible to reproduce a problem case after instrumentation</w:t>
+      </w:r>
+      <w:r>
+        <w:rPr>
+          <w:lang w:val="en-GB"/>
+        </w:rPr>
+        <w:t xml:space="preserve"> code is added</w:t>
       </w:r>
       <w:r>
         <w:rPr>
@@ -7343,7 +7140,6 @@
       <w:r>
         <w:t xml:space="preserve"> method of some imaginary class </w:t>
       </w:r>
-      <w:proofErr w:type="spellStart"/>
       <w:r>
         <w:rPr>
           <w:rStyle w:val="codesnippetintext"/>
@@ -7356,7 +7152,6 @@
         </w:rPr>
         <w:t>_C</w:t>
       </w:r>
-      <w:proofErr w:type="spellEnd"/>
       <w:r>
         <w:t xml:space="preserve"> </w:t>
       </w:r>
@@ -7574,25 +7369,21 @@
       <w:r>
         <w:t xml:space="preserve">As an example, consider these SystemVerilog classes, and objects of those classes with some values stored in their data members. Note the hierarchical instantiation of a </w:t>
       </w:r>
-      <w:proofErr w:type="spellStart"/>
       <w:r>
         <w:rPr>
           <w:rStyle w:val="codesnippetintext"/>
         </w:rPr>
         <w:t>simpleConfig</w:t>
       </w:r>
-      <w:proofErr w:type="spellEnd"/>
       <w:r>
         <w:t xml:space="preserve"> object within a </w:t>
       </w:r>
-      <w:proofErr w:type="spellStart"/>
       <w:r>
         <w:rPr>
           <w:rStyle w:val="codesnippetintext"/>
         </w:rPr>
         <w:t>largerConfig</w:t>
       </w:r>
-      <w:proofErr w:type="spellEnd"/>
       <w:r>
         <w:t>.</w:t>
       </w:r>
@@ -7746,14 +7537,12 @@
       <w:r>
         <w:t xml:space="preserve">If we were to write the </w:t>
       </w:r>
-      <w:proofErr w:type="spellStart"/>
       <w:r>
         <w:rPr>
           <w:rStyle w:val="codesnippetintext"/>
         </w:rPr>
         <w:t>largerConfig</w:t>
       </w:r>
-      <w:proofErr w:type="spellEnd"/>
       <w:r>
         <w:t xml:space="preserve"> object out to a YAML file, we would expect the file's contents to appear approximately as follows:</w:t>
       </w:r>
@@ -8048,106 +7837,62 @@
       <w:pPr>
         <w:pStyle w:val="bulletlist"/>
       </w:pPr>
-      <w:proofErr w:type="spellStart"/>
-      <w:proofErr w:type="gramStart"/>
       <w:r>
         <w:rPr>
           <w:rStyle w:val="codesnippetintext"/>
         </w:rPr>
         <w:t>cfgNode</w:t>
       </w:r>
-      <w:proofErr w:type="spellEnd"/>
-      <w:proofErr w:type="gramEnd"/>
       <w:r>
         <w:t xml:space="preserve"> and its subclasses </w:t>
       </w:r>
-      <w:proofErr w:type="spellStart"/>
       <w:r>
         <w:rPr>
           <w:rStyle w:val="codesnippetintext"/>
         </w:rPr>
-        <w:t>cfgNodeMap</w:t>
-      </w:r>
-      <w:proofErr w:type="spellEnd"/>
+        <w:t>cfgNodeMap, cfgNodeSequence, cfgNodeScalar</w:t>
+      </w:r>
+      <w:r>
+        <w:t xml:space="preserve"> represent the different kinds of DOM node. A </w:t>
+      </w:r>
       <w:r>
         <w:rPr>
           <w:rStyle w:val="codesnippetintext"/>
         </w:rPr>
-        <w:t xml:space="preserve">, </w:t>
-      </w:r>
-      <w:proofErr w:type="spellStart"/>
+        <w:t>cfgNodeScalar</w:t>
+      </w:r>
+      <w:r>
+        <w:t xml:space="preserve"> contains a </w:t>
+      </w:r>
       <w:r>
         <w:rPr>
           <w:rStyle w:val="codesnippetintext"/>
         </w:rPr>
-        <w:t>cfgNodeSequence</w:t>
-      </w:r>
-      <w:proofErr w:type="spellEnd"/>
+        <w:t>cfgScalar</w:t>
+      </w:r>
+      <w:r>
+        <w:t xml:space="preserve"> object representing the scalar value at the node.</w:t>
+      </w:r>
+    </w:p>
+    <w:p>
+      <w:pPr>
+        <w:pStyle w:val="bulletlist"/>
+      </w:pPr>
       <w:r>
         <w:rPr>
           <w:rStyle w:val="codesnippetintext"/>
         </w:rPr>
-        <w:t xml:space="preserve">, </w:t>
-      </w:r>
-      <w:proofErr w:type="spellStart"/>
+        <w:t>cfgScalar</w:t>
+      </w:r>
+      <w:r>
+        <w:t xml:space="preserve"> and its subclasses such as </w:t>
+      </w:r>
       <w:r>
         <w:rPr>
           <w:rStyle w:val="codesnippetintext"/>
         </w:rPr>
-        <w:t>cfgNodeScalar</w:t>
-      </w:r>
-      <w:proofErr w:type="spellEnd"/>
-      <w:r>
-        <w:t xml:space="preserve"> represent the different kinds of DOM node. A </w:t>
-      </w:r>
-      <w:proofErr w:type="spellStart"/>
-      <w:r>
-        <w:rPr>
-          <w:rStyle w:val="codesnippetintext"/>
-        </w:rPr>
-        <w:t>cfgNodeScalar</w:t>
-      </w:r>
-      <w:proofErr w:type="spellEnd"/>
-      <w:r>
-        <w:t xml:space="preserve"> contains a </w:t>
-      </w:r>
-      <w:proofErr w:type="spellStart"/>
-      <w:r>
-        <w:rPr>
-          <w:rStyle w:val="codesnippetintext"/>
-        </w:rPr>
-        <w:t>cfgScalar</w:t>
-      </w:r>
-      <w:proofErr w:type="spellEnd"/>
-      <w:r>
-        <w:t xml:space="preserve"> object representing the scalar value at the node.</w:t>
-      </w:r>
-    </w:p>
-    <w:p>
-      <w:pPr>
-        <w:pStyle w:val="bulletlist"/>
-      </w:pPr>
-      <w:proofErr w:type="spellStart"/>
-      <w:proofErr w:type="gramStart"/>
-      <w:r>
-        <w:rPr>
-          <w:rStyle w:val="codesnippetintext"/>
-        </w:rPr>
-        <w:t>cfgScalar</w:t>
-      </w:r>
-      <w:proofErr w:type="spellEnd"/>
-      <w:proofErr w:type="gramEnd"/>
-      <w:r>
-        <w:t xml:space="preserve"> and its subclasses such as </w:t>
-      </w:r>
-      <w:proofErr w:type="spellStart"/>
-      <w:r>
-        <w:rPr>
-          <w:rStyle w:val="codesnippetintext"/>
-        </w:rPr>
         <w:t>cfgScalarString</w:t>
       </w:r>
-      <w:proofErr w:type="spellEnd"/>
       <w:r>
         <w:t xml:space="preserve"> are containers for scalar values.</w:t>
       </w:r>
@@ -8224,7 +7969,6 @@
       <w:r>
         <w:t xml:space="preserve">e took our cue from the UVM and provided field automation macros to achieve the same result. Using this approach, our </w:t>
       </w:r>
-      <w:proofErr w:type="spellStart"/>
       <w:r>
         <w:rPr>
           <w:rStyle w:val="codesnippetintext"/>
@@ -8237,7 +7981,6 @@
         </w:rPr>
         <w:t>Config</w:t>
       </w:r>
-      <w:proofErr w:type="spellEnd"/>
       <w:r>
         <w:t xml:space="preserve"> object becomes:</w:t>
       </w:r>
@@ -8253,7 +7996,13 @@
         <w:t xml:space="preserve"> larger</w:t>
       </w:r>
       <w:r>
-        <w:t>Config;</w:t>
+        <w:t>Config</w:t>
+      </w:r>
+      <w:r>
+        <w:t xml:space="preserve"> extends someUserCfgClass</w:t>
+      </w:r>
+      <w:r>
+        <w:t>;</w:t>
       </w:r>
     </w:p>
     <w:p>
@@ -8356,14 +8105,12 @@
       <w:r>
         <w:t xml:space="preserve">The other class </w:t>
       </w:r>
-      <w:proofErr w:type="spellStart"/>
       <w:r>
         <w:rPr>
           <w:rStyle w:val="codesnippetintext"/>
         </w:rPr>
         <w:t>simpleConfig</w:t>
       </w:r>
-      <w:proofErr w:type="spellEnd"/>
       <w:r>
         <w:t xml:space="preserve"> is handled in a very similar way.</w:t>
       </w:r>
@@ -8403,16 +8150,12 @@
       <w:pPr>
         <w:pStyle w:val="BodyText"/>
       </w:pPr>
-      <w:proofErr w:type="spellStart"/>
-      <w:proofErr w:type="gramStart"/>
       <w:r>
         <w:rPr>
           <w:rStyle w:val="codesnippetintext"/>
         </w:rPr>
         <w:t>toDOM</w:t>
       </w:r>
-      <w:proofErr w:type="spellEnd"/>
-      <w:proofErr w:type="gramEnd"/>
       <w:r>
         <w:t xml:space="preserve"> constructs and returns a new DOM map node containing a representation of the object's contents, </w:t>
       </w:r>
@@ -8434,14 +8177,12 @@
       <w:r>
         <w:t xml:space="preserve"> method of an appropriate </w:t>
       </w:r>
-      <w:proofErr w:type="spellStart"/>
       <w:r>
         <w:rPr>
           <w:rStyle w:val="codesnippetintext"/>
         </w:rPr>
         <w:t>cfgFile</w:t>
       </w:r>
-      <w:proofErr w:type="spellEnd"/>
       <w:r>
         <w:t xml:space="preserve"> object; in the current version of </w:t>
       </w:r>
@@ -8454,25 +8195,21 @@
       <w:r>
         <w:t xml:space="preserve">, subclasses </w:t>
       </w:r>
-      <w:proofErr w:type="spellStart"/>
       <w:r>
         <w:rPr>
           <w:rStyle w:val="codesnippetintext"/>
         </w:rPr>
         <w:t>cfgFileYAML</w:t>
       </w:r>
-      <w:proofErr w:type="spellEnd"/>
       <w:r>
         <w:t xml:space="preserve"> and </w:t>
       </w:r>
-      <w:proofErr w:type="spellStart"/>
       <w:r>
         <w:rPr>
           <w:rStyle w:val="codesnippetintext"/>
         </w:rPr>
         <w:t>cfgFileINI</w:t>
       </w:r>
-      <w:proofErr w:type="spellEnd"/>
       <w:r>
         <w:t xml:space="preserve"> are provided.</w:t>
       </w:r>
@@ -8481,27 +8218,21 @@
       <w:pPr>
         <w:pStyle w:val="BodyText"/>
       </w:pPr>
-      <w:proofErr w:type="spellStart"/>
-      <w:proofErr w:type="gramStart"/>
       <w:r>
         <w:rPr>
           <w:rStyle w:val="codesnippetintext"/>
         </w:rPr>
         <w:t>fromDOM</w:t>
       </w:r>
-      <w:proofErr w:type="spellEnd"/>
-      <w:proofErr w:type="gramEnd"/>
       <w:r>
         <w:t xml:space="preserve"> uses the given DOM's contents to populate the object's data members, again descending as necessary into the inner </w:t>
       </w:r>
-      <w:proofErr w:type="spellStart"/>
       <w:r>
         <w:rPr>
           <w:rStyle w:val="codesnippetintext"/>
         </w:rPr>
         <w:t>objectSC</w:t>
       </w:r>
-      <w:proofErr w:type="spellEnd"/>
       <w:r>
         <w:t xml:space="preserve"> object.</w:t>
       </w:r>
@@ -8517,18 +8248,15 @@
       <w:r>
         <w:t xml:space="preserve"> </w:t>
       </w:r>
-      <w:proofErr w:type="spellStart"/>
       <w:r>
         <w:rPr>
           <w:rStyle w:val="codesnippetintext"/>
         </w:rPr>
         <w:t>largerConfig</w:t>
       </w:r>
-      <w:proofErr w:type="spellEnd"/>
       <w:r>
         <w:t xml:space="preserve"> object can be populated from a source file </w:t>
       </w:r>
-      <w:proofErr w:type="spellStart"/>
       <w:r>
         <w:rPr>
           <w:rStyle w:val="codesnippetintext"/>
@@ -8541,7 +8269,6 @@
         </w:rPr>
         <w:t>.yaml</w:t>
       </w:r>
-      <w:proofErr w:type="spellEnd"/>
       <w:r>
         <w:t xml:space="preserve">, modified, and then written out to another file </w:t>
       </w:r>
@@ -8619,7 +8346,13 @@
         <w:t>y</w:t>
       </w:r>
       <w:r>
-        <w:t xml:space="preserve"> = new;</w:t>
+        <w:t xml:space="preserve"> = </w:t>
+      </w:r>
+      <w:r>
+        <w:t>cfgFileYAML.create()</w:t>
+      </w:r>
+      <w:r>
+        <w:t>;</w:t>
       </w:r>
     </w:p>
     <w:p>
@@ -8658,6 +8391,9 @@
       <w:r>
         <w:t>cfg = new;</w:t>
       </w:r>
+      <w:r>
+        <w:t xml:space="preserve">        // or perhaps use UVM factory</w:t>
+      </w:r>
     </w:p>
     <w:p>
       <w:pPr>
@@ -8698,7 +8434,13 @@
         <w:pStyle w:val="BlockText"/>
       </w:pPr>
       <w:r>
-        <w:t>// Make a new DOM from objects. Call it "New</w:t>
+        <w:t xml:space="preserve">// Make a new DOM from objects. </w:t>
+      </w:r>
+      <w:r>
+        <w:t>Name</w:t>
+      </w:r>
+      <w:r>
+        <w:t xml:space="preserve"> it "New</w:t>
       </w:r>
       <w:r>
         <w:t>C</w:t>
@@ -8837,7 +8579,20 @@
         <w:rPr>
           <w:rStyle w:val="codesnippetintext"/>
         </w:rPr>
-        <w:t>[section]</w:t>
+        <w:t>[</w:t>
+      </w:r>
+      <w:r>
+        <w:rPr>
+          <w:rStyle w:val="codesnippetintext"/>
+          <w:i/>
+        </w:rPr>
+        <w:t>section</w:t>
+      </w:r>
+      <w:r>
+        <w:rPr>
+          <w:rStyle w:val="codesnippetintext"/>
+        </w:rPr>
+        <w:t>]</w:t>
       </w:r>
       <w:r>
         <w:t xml:space="preserve"> to denote first-level map entries that are themselves maps. Deeper nesting is not supported by INI files; similarly, sequence nodes cannot be written to INI files. YAML and other formats are much more flexible and expressive, and can represent the full range of DOM features.</w:t>
@@ -8880,7 +8635,13 @@
       </w:r>
       <w:r>
         <w:lastRenderedPageBreak/>
-        <w:t>performed as a DOM is copied to or from an object, so any mismatches will be identified and must be corrected.</w:t>
+        <w:t xml:space="preserve">performed as a DOM is copied to or from an object, so any mismatches will be identified </w:t>
+      </w:r>
+      <w:r>
+        <w:t>for correction by the user</w:t>
+      </w:r>
+      <w:r>
+        <w:t>.</w:t>
       </w:r>
     </w:p>
     <w:p>
@@ -8898,19 +8659,71 @@
       <w:r>
         <w:t xml:space="preserve">In the UVM, field automation macros create methods such as </w:t>
       </w:r>
-      <w:proofErr w:type="gramStart"/>
       <w:r>
         <w:rPr>
           <w:rStyle w:val="codesnippetintext"/>
         </w:rPr>
-        <w:t>copy(</w:t>
-      </w:r>
-      <w:proofErr w:type="gramEnd"/>
+        <w:t>copy()</w:t>
+      </w:r>
+      <w:r>
+        <w:t xml:space="preserve"> and </w:t>
+      </w:r>
       <w:r>
         <w:rPr>
           <w:rStyle w:val="codesnippetintext"/>
         </w:rPr>
-        <w:t>)</w:t>
+        <w:t>compare()</w:t>
+      </w:r>
+      <w:r>
+        <w:t xml:space="preserve"> that override virtual methods of the </w:t>
+      </w:r>
+      <w:r>
+        <w:rPr>
+          <w:rStyle w:val="codesnippetintext"/>
+        </w:rPr>
+        <w:t>uvm_object</w:t>
+      </w:r>
+      <w:r>
+        <w:t xml:space="preserve"> base class. This has the great advantage that you can create infrastructure code, with variables of </w:t>
+      </w:r>
+      <w:r>
+        <w:rPr>
+          <w:rStyle w:val="codesnippetintext"/>
+        </w:rPr>
+        <w:t>uvm_object</w:t>
+      </w:r>
+      <w:r>
+        <w:t xml:space="preserve"> type, that allows you to work on any derived object. In </w:t>
+      </w:r>
+      <w:r>
+        <w:rPr>
+          <w:i/>
+        </w:rPr>
+        <w:t>svlib</w:t>
+      </w:r>
+      <w:r>
+        <w:t xml:space="preserve"> the situation is very different. It would be unreasonable and selfish for us to expect users to derive all their classes from some common </w:t>
+      </w:r>
+      <w:r>
+        <w:rPr>
+          <w:i/>
+        </w:rPr>
+        <w:t>svlib</w:t>
+      </w:r>
+      <w:r>
+        <w:t xml:space="preserve"> base class. Consequently, the macro-</w:t>
+      </w:r>
+      <w:r>
+        <w:t>generated</w:t>
+      </w:r>
+      <w:r>
+        <w:t xml:space="preserve"> </w:t>
+      </w:r>
+      <w:r>
+        <w:rPr>
+          <w:rStyle w:val="codesnippetintext"/>
+        </w:rPr>
+        <w:t>toDOM</w:t>
       </w:r>
       <w:r>
         <w:t xml:space="preserve"> and </w:t>
@@ -8919,70 +8732,8 @@
         <w:rPr>
           <w:rStyle w:val="codesnippetintext"/>
         </w:rPr>
-        <w:t>compare()</w:t>
-      </w:r>
-      <w:r>
-        <w:t xml:space="preserve"> that override virtual methods of the </w:t>
-      </w:r>
-      <w:proofErr w:type="spellStart"/>
-      <w:r>
-        <w:rPr>
-          <w:rStyle w:val="codesnippetintext"/>
-        </w:rPr>
-        <w:t>uvm_object</w:t>
-      </w:r>
-      <w:proofErr w:type="spellEnd"/>
-      <w:r>
-        <w:t xml:space="preserve"> base class. This has the great advantage that you can create infrastructure code, with variables of </w:t>
-      </w:r>
-      <w:proofErr w:type="spellStart"/>
-      <w:r>
-        <w:rPr>
-          <w:rStyle w:val="codesnippetintext"/>
-        </w:rPr>
-        <w:t>uvm_object</w:t>
-      </w:r>
-      <w:proofErr w:type="spellEnd"/>
-      <w:r>
-        <w:t xml:space="preserve"> type, that allows you to work on any derived object. In </w:t>
-      </w:r>
-      <w:r>
-        <w:rPr>
-          <w:i/>
-        </w:rPr>
-        <w:t>svlib</w:t>
-      </w:r>
-      <w:r>
-        <w:t xml:space="preserve"> the situation is very different. It would be unreasonable and selfish for us to expect users to derive all their classes from some common </w:t>
-      </w:r>
-      <w:r>
-        <w:rPr>
-          <w:i/>
-        </w:rPr>
-        <w:t>svlib</w:t>
-      </w:r>
-      <w:r>
-        <w:t xml:space="preserve"> base class. Consequently, the macro-written </w:t>
-      </w:r>
-      <w:proofErr w:type="spellStart"/>
-      <w:r>
-        <w:rPr>
-          <w:rStyle w:val="codesnippetintext"/>
-        </w:rPr>
-        <w:t>toDOM</w:t>
-      </w:r>
-      <w:proofErr w:type="spellEnd"/>
-      <w:r>
-        <w:t xml:space="preserve"> and </w:t>
-      </w:r>
-      <w:proofErr w:type="spellStart"/>
-      <w:r>
-        <w:rPr>
-          <w:rStyle w:val="codesnippetintext"/>
-        </w:rPr>
         <w:t>fromDOM</w:t>
       </w:r>
-      <w:proofErr w:type="spellEnd"/>
       <w:r>
         <w:t xml:space="preserve"> methods are completely separate for each user-defined class that has them, and it is impossible to build common infrastructure to handle serialization in a consistent way for all objects.</w:t>
       </w:r>
@@ -9139,31 +8890,37 @@
         <w:pStyle w:val="BlockText"/>
       </w:pPr>
       <w:r>
-        <w:t xml:space="preserve">  pure virtual function cfgNodeMap</w:t>
-      </w:r>
-    </w:p>
-    <w:p>
-      <w:pPr>
-        <w:pStyle w:val="BlockText"/>
-      </w:pPr>
-      <w:r>
-        <w:t xml:space="preserve">    toDOM(string name);</w:t>
-      </w:r>
-    </w:p>
-    <w:p>
-      <w:pPr>
-        <w:pStyle w:val="BlockText"/>
-      </w:pPr>
-      <w:r>
-        <w:t xml:space="preserve">  pure virtual function void</w:t>
-      </w:r>
-    </w:p>
-    <w:p>
-      <w:pPr>
-        <w:pStyle w:val="BlockText"/>
-      </w:pPr>
-      <w:r>
-        <w:t xml:space="preserve">    fromDOM(cfgNode dom);</w:t>
+        <w:t xml:space="preserve">  pure virtual</w:t>
+      </w:r>
+    </w:p>
+    <w:p>
+      <w:pPr>
+        <w:pStyle w:val="BlockText"/>
+      </w:pPr>
+      <w:r>
+        <w:t xml:space="preserve">    </w:t>
+      </w:r>
+      <w:r>
+        <w:t>function cfgNodeMap toDOM(string name);</w:t>
+      </w:r>
+    </w:p>
+    <w:p>
+      <w:pPr>
+        <w:pStyle w:val="BlockText"/>
+      </w:pPr>
+      <w:r>
+        <w:t xml:space="preserve">  pure virtual</w:t>
+      </w:r>
+    </w:p>
+    <w:p>
+      <w:pPr>
+        <w:pStyle w:val="BlockText"/>
+      </w:pPr>
+      <w:r>
+        <w:t xml:space="preserve">    </w:t>
+      </w:r>
+      <w:r>
+        <w:t>function void fromDOM(cfgNode dom);</w:t>
       </w:r>
     </w:p>
     <w:p>
@@ -9180,32 +8937,67 @@
         <w:pStyle w:val="BodyText"/>
       </w:pPr>
       <w:r>
-        <w:t xml:space="preserve">Next we modify the user's configuration class so that it is defined to implement the interface class. This brings with it a responsibility to implement the </w:t>
-      </w:r>
-      <w:proofErr w:type="spellStart"/>
+        <w:t xml:space="preserve">Next we modify the user's configuration class so that it is defined to implement the interface class. </w:t>
+      </w:r>
+      <w:r>
+        <w:t xml:space="preserve">Note that the user's original class hierarchy is not disturbed – </w:t>
+      </w:r>
       <w:r>
         <w:rPr>
           <w:rStyle w:val="codesnippetintext"/>
         </w:rPr>
+        <w:t>largerConfig</w:t>
+      </w:r>
+      <w:r>
+        <w:t xml:space="preserve"> is derived from </w:t>
+      </w:r>
+      <w:r>
+        <w:rPr>
+          <w:rStyle w:val="codesnippetintext"/>
+        </w:rPr>
+        <w:t>someUserCfgClass</w:t>
+      </w:r>
+      <w:r>
+        <w:t xml:space="preserve"> as before. </w:t>
+      </w:r>
+      <w:r>
+        <w:t>Th</w:t>
+      </w:r>
+      <w:r>
+        <w:t>e</w:t>
+      </w:r>
+      <w:r>
+        <w:t xml:space="preserve"> </w:t>
+      </w:r>
+      <w:r>
+        <w:rPr>
+          <w:rStyle w:val="codesnippetintext"/>
+        </w:rPr>
+        <w:t>implements</w:t>
+      </w:r>
+      <w:r>
+        <w:t xml:space="preserve"> keyword imposes an obligation on the new class to</w:t>
+      </w:r>
+      <w:r>
+        <w:t xml:space="preserve"> implement </w:t>
+      </w:r>
+      <w:r>
+        <w:rPr>
+          <w:rStyle w:val="codesnippetintext"/>
+        </w:rPr>
         <w:t>toDOM</w:t>
       </w:r>
-      <w:proofErr w:type="spellEnd"/>
       <w:r>
         <w:t xml:space="preserve"> and </w:t>
       </w:r>
-      <w:proofErr w:type="spellStart"/>
       <w:r>
         <w:rPr>
           <w:rStyle w:val="codesnippetintext"/>
         </w:rPr>
         <w:t>fromDOM</w:t>
       </w:r>
-      <w:proofErr w:type="spellEnd"/>
-      <w:r>
-        <w:t xml:space="preserve"> methods, but that responsibil</w:t>
-      </w:r>
-      <w:r>
-        <w:t>ity is discharged by the macros:</w:t>
+      <w:r>
+        <w:t xml:space="preserve"> methods, but that obligation is discharged by the macros so that no additional user code is required:</w:t>
       </w:r>
     </w:p>
     <w:p>
@@ -9214,15 +9006,23 @@
       </w:pPr>
       <w:r>
         <w:lastRenderedPageBreak/>
-        <w:t>// User's class declaration includes "implements"</w:t>
-      </w:r>
-    </w:p>
-    <w:p>
-      <w:pPr>
-        <w:pStyle w:val="BlockText"/>
-      </w:pPr>
-      <w:r>
-        <w:t xml:space="preserve">class largerConfig </w:t>
+        <w:t>class largerConfig</w:t>
+      </w:r>
+    </w:p>
+    <w:p>
+      <w:pPr>
+        <w:pStyle w:val="BlockText"/>
+      </w:pPr>
+      <w:r>
+        <w:t xml:space="preserve">    extends someUserCfgClass</w:t>
+      </w:r>
+    </w:p>
+    <w:p>
+      <w:pPr>
+        <w:pStyle w:val="BlockText"/>
+      </w:pPr>
+      <w:r>
+        <w:t xml:space="preserve">    </w:t>
       </w:r>
       <w:r>
         <w:rPr>
@@ -9362,15 +9162,7 @@
         <w:pStyle w:val="BodyText"/>
       </w:pPr>
       <w:r>
-        <w:t xml:space="preserve">Finally we illustrate an imaginary piece of user infrastructure code that can serialize and </w:t>
-      </w:r>
-      <w:proofErr w:type="spellStart"/>
-      <w:r>
-        <w:t>deserialize</w:t>
-      </w:r>
-      <w:proofErr w:type="spellEnd"/>
-      <w:r>
-        <w:t xml:space="preserve"> </w:t>
+        <w:t xml:space="preserve">Finally we illustrate an imaginary piece of user infrastructure code that can serialize and deserialize </w:t>
       </w:r>
       <w:r>
         <w:rPr>
@@ -9381,7 +9173,6 @@
       <w:r>
         <w:t xml:space="preserve"> object whose class type implements the </w:t>
       </w:r>
-      <w:proofErr w:type="spellStart"/>
       <w:r>
         <w:rPr>
           <w:rStyle w:val="codesnippetintext"/>
@@ -9406,7 +9197,6 @@
         </w:rPr>
         <w:t>e</w:t>
       </w:r>
-      <w:proofErr w:type="spellEnd"/>
       <w:r>
         <w:t xml:space="preserve"> interface class:</w:t>
       </w:r>
@@ -9508,7 +9298,13 @@
         <w:pStyle w:val="BodyText"/>
       </w:pPr>
       <w:r>
-        <w:t>We have prototyped this approach with very satisfactory results. Unfortunately, one of the popular SystemVerilog simulators does not yet support the interface class feature at the time of writing, and so we felt unable to include this valuable functionality in the initial release.</w:t>
+        <w:t xml:space="preserve">We have prototyped this approach with very satisfactory results. Unfortunately, one of the popular SystemVerilog simulators does not yet support the interface class feature at the time of writing, and so we felt unable to include this </w:t>
+      </w:r>
+      <w:r>
+        <w:t>attractive</w:t>
+      </w:r>
+      <w:r>
+        <w:t xml:space="preserve"> functionality in the initial release.</w:t>
       </w:r>
     </w:p>
     <w:p>
@@ -9588,7 +9384,14 @@
         <w:rPr>
           <w:lang w:val="en-GB"/>
         </w:rPr>
-        <w:t>aved checkpoint – all memory managed by our C code is deallocated, effectively wiping our state cache. Subsequent library function calls will then suffer the overhead of rebuilding the cache, but in every other way the memory management is completely invisible to the user.</w:t>
+        <w:t xml:space="preserve">aved checkpoint – all memory managed by our C code is deallocated, effectively wiping our state cache. Subsequent library function calls will then suffer the overhead of </w:t>
+      </w:r>
+      <w:r>
+        <w:rPr>
+          <w:lang w:val="en-GB"/>
+        </w:rPr>
+        <w:lastRenderedPageBreak/>
+        <w:t>rebuilding the cache, but in every other way the memory management is completely invisible to the user.</w:t>
       </w:r>
     </w:p>
     <w:p>
@@ -9602,7 +9405,6 @@
         <w:rPr>
           <w:lang w:val="en-GB"/>
         </w:rPr>
-        <w:lastRenderedPageBreak/>
         <w:t xml:space="preserve">Because this memory caching is completely invisible to users, we </w:t>
       </w:r>
       <w:r>
@@ -9717,7 +9519,43 @@
         <w:rPr>
           <w:lang w:val="en-GB"/>
         </w:rPr>
-        <w:t xml:space="preserve"> implemented for those functions (notably regular expression processing and the YAML file reader) where it is obviously beneficial.</w:t>
+        <w:t xml:space="preserve"> implemented for those functions (notably regular expression processing and the YAML file reader) where it </w:t>
+      </w:r>
+      <w:r>
+        <w:rPr>
+          <w:lang w:val="en-GB"/>
+        </w:rPr>
+        <w:t>will</w:t>
+      </w:r>
+      <w:r>
+        <w:rPr>
+          <w:lang w:val="en-GB"/>
+        </w:rPr>
+        <w:t xml:space="preserve"> obviously </w:t>
+      </w:r>
+      <w:r>
+        <w:rPr>
+          <w:lang w:val="en-GB"/>
+        </w:rPr>
+        <w:t xml:space="preserve">bring </w:t>
+      </w:r>
+      <w:r>
+        <w:rPr>
+          <w:lang w:val="en-GB"/>
+        </w:rPr>
+        <w:t>benefi</w:t>
+      </w:r>
+      <w:r>
+        <w:rPr>
+          <w:lang w:val="en-GB"/>
+        </w:rPr>
+        <w:t>ts</w:t>
+      </w:r>
+      <w:r>
+        <w:rPr>
+          <w:lang w:val="en-GB"/>
+        </w:rPr>
+        <w:t>.</w:t>
       </w:r>
     </w:p>
     <w:p>
@@ -9821,21 +9659,7 @@
         <w:rPr>
           <w:lang w:val="en-GB"/>
         </w:rPr>
-        <w:t xml:space="preserve">We aimed to use a test-driven code development methodology. The </w:t>
-      </w:r>
-      <w:proofErr w:type="spellStart"/>
-      <w:r>
-        <w:rPr>
-          <w:lang w:val="en-GB"/>
-        </w:rPr>
-        <w:t>SVUnit</w:t>
-      </w:r>
-      <w:proofErr w:type="spellEnd"/>
-      <w:r>
-        <w:rPr>
-          <w:lang w:val="en-GB"/>
-        </w:rPr>
-        <w:t xml:space="preserve"> framework </w:t>
+        <w:t xml:space="preserve">We aimed to use a test-driven code development methodology. The SVUnit framework </w:t>
       </w:r>
       <w:sdt>
         <w:sdtPr>
@@ -9903,19 +9727,11 @@
         </w:rPr>
         <w:t xml:space="preserve">resulting </w:t>
       </w:r>
-      <w:proofErr w:type="spellStart"/>
-      <w:r>
-        <w:rPr>
-          <w:lang w:val="en-GB"/>
-        </w:rPr>
-        <w:t>SVUnit</w:t>
-      </w:r>
-      <w:proofErr w:type="spellEnd"/>
-      <w:r>
-        <w:rPr>
-          <w:lang w:val="en-GB"/>
-        </w:rPr>
-        <w:t xml:space="preserve"> test cases provided a very useful sanity check that we had a sensible API in each case. As an example, here is a fragment of our unit test for the string "find substring" functions </w:t>
+      <w:r>
+        <w:rPr>
+          <w:lang w:val="en-GB"/>
+        </w:rPr>
+        <w:t xml:space="preserve">SVUnit test cases provided a very useful sanity check that we had a sensible API in each case. As an example, here is a fragment of our unit test for the string "find substring" functions </w:t>
       </w:r>
       <w:r>
         <w:rPr>
@@ -9933,7 +9749,206 @@
         <w:t>last</w:t>
       </w:r>
       <w:r>
-        <w:t>. These methods have the prototype</w:t>
+        <w:t>.</w:t>
+      </w:r>
+    </w:p>
+    <w:p>
+      <w:pPr>
+        <w:pStyle w:val="BlockText"/>
+      </w:pPr>
+      <w:r>
+        <w:t>string sought;</w:t>
+      </w:r>
+    </w:p>
+    <w:p>
+      <w:pPr>
+        <w:pStyle w:val="BlockText"/>
+      </w:pPr>
+      <w:r>
+        <w:t>my_Str.set("012345678901234567890");</w:t>
+      </w:r>
+    </w:p>
+    <w:p>
+      <w:pPr>
+        <w:pStyle w:val="BlockText"/>
+      </w:pPr>
+      <w:r>
+        <w:t>// Seek something that's not in the string</w:t>
+      </w:r>
+    </w:p>
+    <w:p>
+      <w:pPr>
+        <w:pStyle w:val="BlockText"/>
+      </w:pPr>
+      <w:r>
+        <w:t>sought = "A";</w:t>
+      </w:r>
+    </w:p>
+    <w:p>
+      <w:pPr>
+        <w:pStyle w:val="BlockText"/>
+      </w:pPr>
+      <w:r>
+        <w:t>`FAIL_UNLESS_EQUAL(my_Str.first(sought), -1)</w:t>
+      </w:r>
+    </w:p>
+    <w:p>
+      <w:pPr>
+        <w:pStyle w:val="BlockText"/>
+      </w:pPr>
+      <w:r>
+        <w:t>sought = "1235";</w:t>
+      </w:r>
+    </w:p>
+    <w:p>
+      <w:pPr>
+        <w:pStyle w:val="BlockText"/>
+      </w:pPr>
+      <w:r>
+        <w:t>`FAIL_UNLESS_EQUAL(my_Str.first(sought), -1)</w:t>
+      </w:r>
+    </w:p>
+    <w:p>
+      <w:pPr>
+        <w:pStyle w:val="BlockText"/>
+      </w:pPr>
+    </w:p>
+    <w:p>
+      <w:pPr>
+        <w:pStyle w:val="BlockText"/>
+      </w:pPr>
+      <w:r>
+        <w:t>// Find occurrences of a single character</w:t>
+      </w:r>
+    </w:p>
+    <w:p>
+      <w:pPr>
+        <w:pStyle w:val="BlockText"/>
+      </w:pPr>
+      <w:r>
+        <w:t>sought = "0";</w:t>
+      </w:r>
+    </w:p>
+    <w:p>
+      <w:pPr>
+        <w:pStyle w:val="BlockText"/>
+      </w:pPr>
+      <w:r>
+        <w:t xml:space="preserve">`FAIL_UNLESS_EQUAL(my_Str.first(sought), </w:t>
+      </w:r>
+      <w:r>
+        <w:t xml:space="preserve">     </w:t>
+      </w:r>
+      <w:r>
+        <w:t>0);</w:t>
+      </w:r>
+    </w:p>
+    <w:p>
+      <w:pPr>
+        <w:pStyle w:val="BlockText"/>
+      </w:pPr>
+      <w:r>
+        <w:t xml:space="preserve">`FAIL_UNLESS_EQUAL(my_Str.first(sought, 1), </w:t>
+      </w:r>
+      <w:r>
+        <w:t xml:space="preserve"> </w:t>
+      </w:r>
+      <w:r>
+        <w:t>10);</w:t>
+      </w:r>
+    </w:p>
+    <w:p>
+      <w:pPr>
+        <w:pStyle w:val="BlockText"/>
+      </w:pPr>
+      <w:r>
+        <w:t>`FAIL_UNLESS_EQUAL(my_Str.first(sought, 1</w:t>
+      </w:r>
+      <w:r>
+        <w:t>1), 2</w:t>
+      </w:r>
+      <w:r>
+        <w:t>0);</w:t>
+      </w:r>
+    </w:p>
+    <w:p>
+      <w:pPr>
+        <w:pStyle w:val="BlockText"/>
+      </w:pPr>
+      <w:r>
+        <w:t xml:space="preserve">`FAIL_UNLESS_EQUAL(my_Str.last(sought), </w:t>
+      </w:r>
+      <w:r>
+        <w:t xml:space="preserve">     </w:t>
+      </w:r>
+      <w:r>
+        <w:t>20);</w:t>
+      </w:r>
+    </w:p>
+    <w:p>
+      <w:pPr>
+        <w:pStyle w:val="BlockText"/>
+      </w:pPr>
+      <w:r>
+        <w:t xml:space="preserve">`FAIL_UNLESS_EQUAL(my_Str.last(sought, 1), </w:t>
+      </w:r>
+      <w:r>
+        <w:t xml:space="preserve">  </w:t>
+      </w:r>
+      <w:r>
+        <w:t>10);</w:t>
+      </w:r>
+    </w:p>
+    <w:p>
+      <w:pPr>
+        <w:pStyle w:val="BlockText"/>
+      </w:pPr>
+    </w:p>
+    <w:p>
+      <w:pPr>
+        <w:pStyle w:val="BlockText"/>
+      </w:pPr>
+      <w:r>
+        <w:t>// Find occurrences of a longer string</w:t>
+      </w:r>
+    </w:p>
+    <w:p>
+      <w:pPr>
+        <w:pStyle w:val="BlockText"/>
+      </w:pPr>
+      <w:r>
+        <w:t>sought = "0123";</w:t>
+      </w:r>
+    </w:p>
+    <w:p>
+      <w:pPr>
+        <w:pStyle w:val="BlockText"/>
+      </w:pPr>
+      <w:r>
+        <w:t>`FAIL_UNLE</w:t>
+      </w:r>
+      <w:r>
+        <w:t xml:space="preserve">SS_EQUAL(my_Str.first(sought), </w:t>
+      </w:r>
+      <w:r>
+        <w:t xml:space="preserve"> 0);</w:t>
+      </w:r>
+    </w:p>
+    <w:p>
+      <w:pPr>
+        <w:pStyle w:val="BlockText"/>
+        <w:keepNext w:val="0"/>
+      </w:pPr>
+      <w:r>
+        <w:t>`FAIL_UNLESS_EQUAL(my_Str.last (sought), 10);</w:t>
+      </w:r>
+    </w:p>
+    <w:p>
+      <w:pPr>
+        <w:pStyle w:val="BodyText"/>
+      </w:pPr>
+      <w:r>
+        <w:t>These methods have the prototype</w:t>
       </w:r>
       <w:r>
         <w:tab/>
@@ -9946,48 +9961,7 @@
           <w:rStyle w:val="codesnippetintext"/>
         </w:rPr>
         <w:tab/>
-      </w:r>
-      <w:proofErr w:type="spellStart"/>
-      <w:r>
-        <w:rPr>
-          <w:rStyle w:val="codesnippetintext"/>
-        </w:rPr>
-        <w:t>int</w:t>
-      </w:r>
-      <w:proofErr w:type="spellEnd"/>
-      <w:r>
-        <w:rPr>
-          <w:rStyle w:val="codesnippetintext"/>
-        </w:rPr>
-        <w:t> </w:t>
-      </w:r>
-      <w:proofErr w:type="gramStart"/>
-      <w:r>
-        <w:rPr>
-          <w:rStyle w:val="codesnippetintext"/>
-        </w:rPr>
-        <w:t>first(</w:t>
-      </w:r>
-      <w:proofErr w:type="gramEnd"/>
-      <w:r>
-        <w:rPr>
-          <w:rStyle w:val="codesnippetintext"/>
-        </w:rPr>
-        <w:t>string sought, </w:t>
-      </w:r>
-      <w:proofErr w:type="spellStart"/>
-      <w:r>
-        <w:rPr>
-          <w:rStyle w:val="codesnippetintext"/>
-        </w:rPr>
-        <w:t>int</w:t>
-      </w:r>
-      <w:proofErr w:type="spellEnd"/>
-      <w:r>
-        <w:rPr>
-          <w:rStyle w:val="codesnippetintext"/>
-        </w:rPr>
-        <w:t> ignore=0)</w:t>
+        <w:t>int first(string sought, int ignore=0)</w:t>
       </w:r>
       <w:r>
         <w:br/>
@@ -10018,198 +9992,11 @@
         <w:t>last()</w:t>
       </w:r>
       <w:r>
-        <w:t>) that should be skipped-over by the search. Their result is the character position, in the original string, of the leftmost character of the sought substring.</w:t>
-      </w:r>
-    </w:p>
-    <w:p>
-      <w:pPr>
-        <w:pStyle w:val="BlockText"/>
-      </w:pPr>
-      <w:r>
-        <w:t>string sought;</w:t>
-      </w:r>
-    </w:p>
-    <w:p>
-      <w:pPr>
-        <w:pStyle w:val="BlockText"/>
-      </w:pPr>
-      <w:r>
-        <w:t>my_Str.set("012345678901234567890");</w:t>
-      </w:r>
-    </w:p>
-    <w:p>
-      <w:pPr>
-        <w:pStyle w:val="BlockText"/>
-      </w:pPr>
-      <w:r>
-        <w:t>// Seek something that's not in the string</w:t>
-      </w:r>
-    </w:p>
-    <w:p>
-      <w:pPr>
-        <w:pStyle w:val="BlockText"/>
-      </w:pPr>
-      <w:r>
-        <w:t>sought = "A";</w:t>
-      </w:r>
-    </w:p>
-    <w:p>
-      <w:pPr>
-        <w:pStyle w:val="BlockText"/>
-      </w:pPr>
-      <w:r>
-        <w:t>`FAIL_UNLESS_EQUAL(my_Str.first(sought), -1)</w:t>
-      </w:r>
-    </w:p>
-    <w:p>
-      <w:pPr>
-        <w:pStyle w:val="BlockText"/>
-      </w:pPr>
-      <w:r>
-        <w:t>sought = "1235";</w:t>
-      </w:r>
-    </w:p>
-    <w:p>
-      <w:pPr>
-        <w:pStyle w:val="BlockText"/>
-      </w:pPr>
-      <w:r>
-        <w:t>`FAIL_UNLESS_EQUAL(my_Str.first(sought), -1)</w:t>
-      </w:r>
-    </w:p>
-    <w:p>
-      <w:pPr>
-        <w:pStyle w:val="BlockText"/>
-      </w:pPr>
-    </w:p>
-    <w:p>
-      <w:pPr>
-        <w:pStyle w:val="BlockText"/>
-      </w:pPr>
-      <w:r>
-        <w:t>// Find occurrences of a single character</w:t>
-      </w:r>
-    </w:p>
-    <w:p>
-      <w:pPr>
-        <w:pStyle w:val="BlockText"/>
-      </w:pPr>
-      <w:r>
-        <w:t>sought = "0";</w:t>
-      </w:r>
-    </w:p>
-    <w:p>
-      <w:pPr>
-        <w:pStyle w:val="BlockText"/>
-      </w:pPr>
-      <w:r>
-        <w:t xml:space="preserve">`FAIL_UNLESS_EQUAL(my_Str.first(sought), </w:t>
-      </w:r>
-      <w:r>
-        <w:t xml:space="preserve">     </w:t>
-      </w:r>
-      <w:r>
-        <w:t>0);</w:t>
-      </w:r>
-    </w:p>
-    <w:p>
-      <w:pPr>
-        <w:pStyle w:val="BlockText"/>
-      </w:pPr>
-      <w:r>
-        <w:t xml:space="preserve">`FAIL_UNLESS_EQUAL(my_Str.first(sought, 1), </w:t>
-      </w:r>
-      <w:r>
-        <w:t xml:space="preserve"> </w:t>
-      </w:r>
-      <w:r>
-        <w:t>10);</w:t>
-      </w:r>
-    </w:p>
-    <w:p>
-      <w:pPr>
-        <w:pStyle w:val="BlockText"/>
-      </w:pPr>
-      <w:r>
-        <w:t>`FAIL_UNLESS_EQUAL(my_Str.first(sought, 1</w:t>
-      </w:r>
-      <w:r>
-        <w:t>1), 2</w:t>
-      </w:r>
-      <w:r>
-        <w:t>0);</w:t>
-      </w:r>
-    </w:p>
-    <w:p>
-      <w:pPr>
-        <w:pStyle w:val="BlockText"/>
-      </w:pPr>
-      <w:r>
-        <w:t xml:space="preserve">`FAIL_UNLESS_EQUAL(my_Str.last(sought), </w:t>
-      </w:r>
-      <w:r>
-        <w:t xml:space="preserve">     </w:t>
-      </w:r>
-      <w:r>
-        <w:t>20);</w:t>
-      </w:r>
-    </w:p>
-    <w:p>
-      <w:pPr>
-        <w:pStyle w:val="BlockText"/>
-      </w:pPr>
-      <w:r>
-        <w:t xml:space="preserve">`FAIL_UNLESS_EQUAL(my_Str.last(sought, 1), </w:t>
-      </w:r>
-      <w:r>
-        <w:t xml:space="preserve">  </w:t>
-      </w:r>
-      <w:r>
-        <w:t>10);</w:t>
-      </w:r>
-    </w:p>
-    <w:p>
-      <w:pPr>
-        <w:pStyle w:val="BlockText"/>
-      </w:pPr>
-    </w:p>
-    <w:p>
-      <w:pPr>
-        <w:pStyle w:val="BlockText"/>
-      </w:pPr>
-      <w:r>
-        <w:t>// Find occurrences of a longer string</w:t>
-      </w:r>
-    </w:p>
-    <w:p>
-      <w:pPr>
-        <w:pStyle w:val="BlockText"/>
-      </w:pPr>
-      <w:r>
-        <w:t>sought = "0123";</w:t>
-      </w:r>
-    </w:p>
-    <w:p>
-      <w:pPr>
-        <w:pStyle w:val="BlockText"/>
-      </w:pPr>
-      <w:r>
-        <w:t>`FAIL_UNLE</w:t>
-      </w:r>
-      <w:r>
-        <w:t xml:space="preserve">SS_EQUAL(my_Str.first(sought), </w:t>
-      </w:r>
-      <w:r>
-        <w:t xml:space="preserve"> 0);</w:t>
-      </w:r>
-    </w:p>
-    <w:p>
-      <w:pPr>
-        <w:pStyle w:val="BlockText"/>
-        <w:keepNext w:val="0"/>
-      </w:pPr>
-      <w:r>
-        <w:t>`FAIL_UNLESS_EQUAL(my_Str.last (sought), 10);</w:t>
+        <w:t xml:space="preserve">) that should be skipped-over by the search. Their result </w:t>
+      </w:r>
+      <w:r>
+        <w:lastRenderedPageBreak/>
+        <w:t>is the character position, in the original string, of the leftmost character of the sought substring.</w:t>
       </w:r>
     </w:p>
     <w:p>
@@ -10217,7 +10004,6 @@
         <w:pStyle w:val="Heading3"/>
       </w:pPr>
       <w:r>
-        <w:lastRenderedPageBreak/>
         <w:t>Rapid feedback on implementation success</w:t>
       </w:r>
     </w:p>
@@ -10247,15 +10033,7 @@
         <w:t xml:space="preserve">ty seconds even when run on </w:t>
       </w:r>
       <w:r>
-        <w:t xml:space="preserve">three popular simulators. With this ability to test every new change on all supported platforms in less time than it takes to get a cup of coffee, we were highly motivated to keep the codebase working correctly at all times. Implementation errors were quickly pinned down to a single test case by </w:t>
-      </w:r>
-      <w:proofErr w:type="spellStart"/>
-      <w:r>
-        <w:t>SVUnit's</w:t>
-      </w:r>
-      <w:proofErr w:type="spellEnd"/>
-      <w:r>
-        <w:t xml:space="preserve"> simple and clear reporting mechanism.</w:t>
+        <w:t>three popular simulators. With this ability to test every new change on all supported platforms in less time than it takes to get a cup of coffee, we were highly motivated to keep the codebase working correctly at all times. Implementation errors were quickly pinned down to a single test case by SVUnit's simple and clear reporting mechanism.</w:t>
       </w:r>
     </w:p>
     <w:p>
@@ -10342,15 +10120,7 @@
         <w:pStyle w:val="BodyText"/>
       </w:pPr>
       <w:r>
-        <w:t xml:space="preserve">It has become popular to use automatic document generators such as </w:t>
-      </w:r>
-      <w:proofErr w:type="spellStart"/>
-      <w:r>
-        <w:t>Doxygen</w:t>
-      </w:r>
-      <w:proofErr w:type="spellEnd"/>
-      <w:r>
-        <w:t xml:space="preserve"> </w:t>
+        <w:t xml:space="preserve">It has become popular to use automatic document generators such as Doxygen </w:t>
       </w:r>
       <w:sdt>
         <w:sdtPr>
@@ -10383,15 +10153,7 @@
         </w:sdtContent>
       </w:sdt>
       <w:r>
-        <w:t xml:space="preserve"> or </w:t>
-      </w:r>
-      <w:proofErr w:type="spellStart"/>
-      <w:r>
-        <w:t>NaturalDocs</w:t>
-      </w:r>
-      <w:proofErr w:type="spellEnd"/>
-      <w:r>
-        <w:t xml:space="preserve"> </w:t>
+        <w:t xml:space="preserve"> or NaturalDocs </w:t>
       </w:r>
       <w:sdt>
         <w:sdtPr>
@@ -10499,7 +10261,11 @@
         <w:t>svlib</w:t>
       </w:r>
       <w:r>
-        <w:t xml:space="preserve"> provides convenient access to functionality that previously was hard to reach from SystemVerilog, that convenience would be useless if its performance was unacceptably slow. We have measured the performance cost of selected </w:t>
+        <w:t xml:space="preserve"> provides convenient access to functionality that previously was hard to reach from SystemVerilog, that </w:t>
+      </w:r>
+      <w:r>
+        <w:lastRenderedPageBreak/>
+        <w:t xml:space="preserve">convenience would be useless if its performance was unacceptably slow. We have measured the performance cost of selected </w:t>
       </w:r>
       <w:r>
         <w:rPr>
@@ -10508,11 +10274,7 @@
         <w:t>svlib</w:t>
       </w:r>
       <w:r>
-        <w:t xml:space="preserve"> features and we believe that it is acceptable, </w:t>
-      </w:r>
-      <w:r>
-        <w:lastRenderedPageBreak/>
-        <w:t xml:space="preserve">because performance-hungry operations such as file access </w:t>
+        <w:t xml:space="preserve"> features and we believe that it is acceptable, because performance-hungry operations such as file access </w:t>
       </w:r>
       <w:r>
         <w:t xml:space="preserve">and manipulation of large strings </w:t>
@@ -10532,15 +10294,7 @@
         <w:t>ing</w:t>
       </w:r>
       <w:r>
-        <w:t xml:space="preserve"> languages such as </w:t>
-      </w:r>
-      <w:proofErr w:type="spellStart"/>
-      <w:r>
-        <w:t>Tcl</w:t>
-      </w:r>
-      <w:proofErr w:type="spellEnd"/>
-      <w:r>
-        <w:t xml:space="preserve"> or Perl. Approximately half of the time was attributable to the regular expression compilation and execution in the C library, and about half to the string substitution which is performed in native SystemVerilog.</w:t>
+        <w:t xml:space="preserve"> languages such as Tcl or Perl. Approximately half of the time was attributable to the regular expression compilation and execution in the C library, and about half to the string substitution which is performed in native SystemVerilog.</w:t>
       </w:r>
     </w:p>
     <w:p>
@@ -10688,21 +10442,7 @@
         <w:rPr>
           <w:lang w:val="en-GB"/>
         </w:rPr>
-        <w:t xml:space="preserve"> an </w:t>
-      </w:r>
-      <w:proofErr w:type="gramStart"/>
-      <w:r>
-        <w:rPr>
-          <w:lang w:val="en-GB"/>
-        </w:rPr>
-        <w:t>already-open</w:t>
-      </w:r>
-      <w:proofErr w:type="gramEnd"/>
-      <w:r>
-        <w:rPr>
-          <w:lang w:val="en-GB"/>
-        </w:rPr>
-        <w:t xml:space="preserve"> C file handle </w:t>
+        <w:t xml:space="preserve"> an already-open C file handle </w:t>
       </w:r>
       <w:r>
         <w:rPr>
@@ -10740,21 +10480,7 @@
         <w:rPr>
           <w:lang w:val="en-GB"/>
         </w:rPr>
-        <w:t xml:space="preserve"> language such as Python. This idea has already been explored in a slightly different way by the </w:t>
-      </w:r>
-      <w:proofErr w:type="spellStart"/>
-      <w:r>
-        <w:rPr>
-          <w:lang w:val="en-GB"/>
-        </w:rPr>
-        <w:t>PyHVL</w:t>
-      </w:r>
-      <w:proofErr w:type="spellEnd"/>
-      <w:r>
-        <w:rPr>
-          <w:lang w:val="en-GB"/>
-        </w:rPr>
-        <w:t xml:space="preserve"> project </w:t>
+        <w:t xml:space="preserve"> language such as Python. This idea has already been explored in a slightly different way by the PyHVL project </w:t>
       </w:r>
       <w:sdt>
         <w:sdtPr>
@@ -10816,6 +10542,13 @@
         <w:rPr>
           <w:lang w:val="en-GB"/>
         </w:rPr>
+        <w:br w:type="column"/>
+      </w:r>
+      <w:r>
+        <w:rPr>
+          <w:lang w:val="en-GB"/>
+        </w:rPr>
+        <w:lastRenderedPageBreak/>
         <w:t>Conclusion</w:t>
       </w:r>
       <w:r>
@@ -10868,19 +10601,7 @@
         <w:t>We regard this as a beta-quality release: it has a full feature set</w:t>
       </w:r>
       <w:r>
-        <w:t xml:space="preserve">, and we have made considerable use of it ourselves but it has not yet been stressed by heavy use in project work and </w:t>
-      </w:r>
-      <w:r>
-        <w:lastRenderedPageBreak/>
-        <w:t xml:space="preserve">therefore may lack maturity. At this time we welcome feedback from potential users, and we hope to use </w:t>
-      </w:r>
-      <w:proofErr w:type="spellStart"/>
-      <w:r>
-        <w:t>DVCon</w:t>
-      </w:r>
-      <w:proofErr w:type="spellEnd"/>
-      <w:r>
-        <w:t xml:space="preserve"> as an opportunity to gauge user appetite for such a library.</w:t>
+        <w:t>, and we have made considerable use of it ourselves but it has not yet been stressed by heavy use in project work and therefore may lack maturity. At this time we welcome feedback from potential users, and we hope to use DVCon as an opportunity to gauge user appetite for such a library.</w:t>
       </w:r>
     </w:p>
     <w:p>
@@ -10915,10 +10636,6 @@
         </w:rPr>
       </w:pPr>
       <w:r>
-        <w:br w:type="column"/>
-      </w:r>
-      <w:r>
-        <w:lastRenderedPageBreak/>
         <w:t>Acknowledgment</w:t>
       </w:r>
       <w:r>
@@ -10942,7 +10659,7 @@
         <w:t xml:space="preserve"> and support</w:t>
       </w:r>
       <w:r>
-        <w:t>:</w:t>
+        <w:t>.</w:t>
       </w:r>
     </w:p>
     <w:p>
@@ -10993,7 +10710,13 @@
         <w:t>,</w:t>
       </w:r>
       <w:r>
-        <w:t xml:space="preserve"> and relentless teasing are a source of inspiration and delight. You know who you are.</w:t>
+        <w:t xml:space="preserve"> and relentless teasing are a source of inspiration and delight. </w:t>
+      </w:r>
+      <w:r>
+        <w:t>Special thanks are due to Paul Marriott for his careful final code scrub</w:t>
+      </w:r>
+      <w:r>
+        <w:t>.</w:t>
       </w:r>
     </w:p>
     <w:p>
@@ -11007,15 +10730,7 @@
         <w:t xml:space="preserve"> is</w:t>
       </w:r>
       <w:r>
-        <w:t xml:space="preserve"> a former colleague now at </w:t>
-      </w:r>
-      <w:proofErr w:type="spellStart"/>
-      <w:r>
-        <w:t>Nitero</w:t>
-      </w:r>
-      <w:proofErr w:type="spellEnd"/>
-      <w:r>
-        <w:t xml:space="preserve"> Inc. Gordon's commitment to the highest standards of quality and good sense in software development, </w:t>
+        <w:t xml:space="preserve"> a former colleague now at Nitero Inc. Gordon's commitment to the highest standards of quality and good sense in software development, </w:t>
       </w:r>
       <w:r>
         <w:t xml:space="preserve">his impatience with some of SystemVerilog's shortcomings, </w:t>
@@ -11044,15 +10759,7 @@
         <w:pStyle w:val="bulletlist"/>
       </w:pPr>
       <w:r>
-        <w:t xml:space="preserve">The </w:t>
-      </w:r>
-      <w:proofErr w:type="spellStart"/>
-      <w:r>
-        <w:t>libyaml</w:t>
-      </w:r>
-      <w:proofErr w:type="spellEnd"/>
-      <w:r>
-        <w:t xml:space="preserve"> package</w:t>
+        <w:t>The libyaml package</w:t>
       </w:r>
       <w:sdt>
         <w:sdtPr>
@@ -11117,23 +10824,7 @@
         <w:pStyle w:val="bulletlist"/>
       </w:pPr>
       <w:r>
-        <w:t xml:space="preserve">Bryan Morris of Verilab and Neil Johnson of </w:t>
-      </w:r>
-      <w:proofErr w:type="spellStart"/>
-      <w:r>
-        <w:t>XtremeEda</w:t>
-      </w:r>
-      <w:proofErr w:type="spellEnd"/>
-      <w:r>
-        <w:t xml:space="preserve"> Inc wrote and maintain the </w:t>
-      </w:r>
-      <w:proofErr w:type="spellStart"/>
-      <w:r>
-        <w:t>SVUnit</w:t>
-      </w:r>
-      <w:proofErr w:type="spellEnd"/>
-      <w:r>
-        <w:t xml:space="preserve"> testing framework, which encouraged us to adopt a test-driven development approach that greatly eased our implementation effort.</w:t>
+        <w:t>Bryan Morris of Verilab and Neil Johnson of XtremeEda Inc wrote and maintain the SVUnit testing framework, which encouraged us to adopt a test-driven development approach that greatly eased our implementation effort.</w:t>
       </w:r>
     </w:p>
     <w:p>
@@ -11141,6 +10832,10 @@
         <w:pStyle w:val="Heading5"/>
       </w:pPr>
       <w:r>
+        <w:br w:type="column"/>
+      </w:r>
+      <w:r>
+        <w:lastRenderedPageBreak/>
         <w:t>References</w:t>
       </w:r>
     </w:p>
@@ -11188,7 +10883,7 @@
                   <w:bottom w:w="15" w:type="dxa"/>
                   <w:right w:w="15" w:type="dxa"/>
                 </w:tblCellMar>
-                <w:tblLook w:val="04A0" w:firstRow="1" w:lastRow="0" w:firstColumn="1" w:lastColumn="0" w:noHBand="0" w:noVBand="1"/>
+                <w:tblLook w:val="04A0"/>
               </w:tblPr>
               <w:tblGrid>
                 <w:gridCol w:w="471"/>
@@ -11196,11 +10891,12 @@
               </w:tblGrid>
               <w:tr>
                 <w:trPr>
+                  <w:cantSplit/>
                   <w:tblCellSpacing w:w="15" w:type="dxa"/>
                 </w:trPr>
                 <w:tc>
                   <w:tcPr>
-                    <w:tcW w:w="416" w:type="pct"/>
+                    <w:tcW w:w="426" w:type="dxa"/>
                     <w:hideMark/>
                   </w:tcPr>
                   <w:p>
@@ -11217,7 +10913,7 @@
                 </w:tc>
                 <w:tc>
                   <w:tcPr>
-                    <w:tcW w:w="4496" w:type="pct"/>
+                    <w:tcW w:w="4607" w:type="dxa"/>
                     <w:hideMark/>
                   </w:tcPr>
                   <w:p>
@@ -11235,11 +10931,12 @@
               </w:tr>
               <w:tr>
                 <w:trPr>
+                  <w:cantSplit/>
                   <w:tblCellSpacing w:w="15" w:type="dxa"/>
                 </w:trPr>
                 <w:tc>
                   <w:tcPr>
-                    <w:tcW w:w="416" w:type="pct"/>
+                    <w:tcW w:w="426" w:type="dxa"/>
                     <w:hideMark/>
                   </w:tcPr>
                   <w:p>
@@ -11256,7 +10953,7 @@
                 </w:tc>
                 <w:tc>
                   <w:tcPr>
-                    <w:tcW w:w="4496" w:type="pct"/>
+                    <w:tcW w:w="4607" w:type="dxa"/>
                     <w:hideMark/>
                   </w:tcPr>
                   <w:p>
@@ -11274,11 +10971,12 @@
               </w:tr>
               <w:tr>
                 <w:trPr>
+                  <w:cantSplit/>
                   <w:tblCellSpacing w:w="15" w:type="dxa"/>
                 </w:trPr>
                 <w:tc>
                   <w:tcPr>
-                    <w:tcW w:w="416" w:type="pct"/>
+                    <w:tcW w:w="426" w:type="dxa"/>
                     <w:hideMark/>
                   </w:tcPr>
                   <w:p>
@@ -11295,7 +10993,7 @@
                 </w:tc>
                 <w:tc>
                   <w:tcPr>
-                    <w:tcW w:w="4496" w:type="pct"/>
+                    <w:tcW w:w="4607" w:type="dxa"/>
                     <w:hideMark/>
                   </w:tcPr>
                   <w:p>
@@ -11313,11 +11011,12 @@
               </w:tr>
               <w:tr>
                 <w:trPr>
+                  <w:cantSplit/>
                   <w:tblCellSpacing w:w="15" w:type="dxa"/>
                 </w:trPr>
                 <w:tc>
                   <w:tcPr>
-                    <w:tcW w:w="416" w:type="pct"/>
+                    <w:tcW w:w="426" w:type="dxa"/>
                     <w:hideMark/>
                   </w:tcPr>
                   <w:p>
@@ -11334,7 +11033,7 @@
                 </w:tc>
                 <w:tc>
                   <w:tcPr>
-                    <w:tcW w:w="4496" w:type="pct"/>
+                    <w:tcW w:w="4607" w:type="dxa"/>
                     <w:hideMark/>
                   </w:tcPr>
                   <w:p>
@@ -11352,11 +11051,12 @@
               </w:tr>
               <w:tr>
                 <w:trPr>
+                  <w:cantSplit/>
                   <w:tblCellSpacing w:w="15" w:type="dxa"/>
                 </w:trPr>
                 <w:tc>
                   <w:tcPr>
-                    <w:tcW w:w="416" w:type="pct"/>
+                    <w:tcW w:w="426" w:type="dxa"/>
                     <w:hideMark/>
                   </w:tcPr>
                   <w:p>
@@ -11373,7 +11073,7 @@
                 </w:tc>
                 <w:tc>
                   <w:tcPr>
-                    <w:tcW w:w="4496" w:type="pct"/>
+                    <w:tcW w:w="4607" w:type="dxa"/>
                     <w:hideMark/>
                   </w:tcPr>
                   <w:p>
@@ -11384,22 +11084,19 @@
                       </w:rPr>
                     </w:pPr>
                     <w:r>
-                      <w:t xml:space="preserve">Apache Software Foundation, "Class HierarchicalINIConfiguration," [Online]. Available: </w:t>
-                    </w:r>
-                    <w:r>
-                      <w:lastRenderedPageBreak/>
-                      <w:t>http://commons.apache.org/proper/commons-configuration/apidocs/org/apache/commons/configuration/HierarchicalINIConfiguration.html.</w:t>
+                      <w:t>Apache Software Foundation, "Class HierarchicalINIConfiguration," [Online]. Available: http://commons.apache.org/proper/commons-configuration/apidocs/org/apache/commons/configuration/HierarchicalINIConfiguration.html.</w:t>
                     </w:r>
                   </w:p>
                 </w:tc>
               </w:tr>
               <w:tr>
                 <w:trPr>
+                  <w:cantSplit/>
                   <w:tblCellSpacing w:w="15" w:type="dxa"/>
                 </w:trPr>
                 <w:tc>
                   <w:tcPr>
-                    <w:tcW w:w="416" w:type="pct"/>
+                    <w:tcW w:w="426" w:type="dxa"/>
                     <w:hideMark/>
                   </w:tcPr>
                   <w:p>
@@ -11416,7 +11113,7 @@
                 </w:tc>
                 <w:tc>
                   <w:tcPr>
-                    <w:tcW w:w="4496" w:type="pct"/>
+                    <w:tcW w:w="4607" w:type="dxa"/>
                     <w:hideMark/>
                   </w:tcPr>
                   <w:p>
@@ -11434,11 +11131,12 @@
               </w:tr>
               <w:tr>
                 <w:trPr>
+                  <w:cantSplit/>
                   <w:tblCellSpacing w:w="15" w:type="dxa"/>
                 </w:trPr>
                 <w:tc>
                   <w:tcPr>
-                    <w:tcW w:w="416" w:type="pct"/>
+                    <w:tcW w:w="426" w:type="dxa"/>
                     <w:hideMark/>
                   </w:tcPr>
                   <w:p>
@@ -11455,7 +11153,7 @@
                 </w:tc>
                 <w:tc>
                   <w:tcPr>
-                    <w:tcW w:w="4496" w:type="pct"/>
+                    <w:tcW w:w="4607" w:type="dxa"/>
                     <w:hideMark/>
                   </w:tcPr>
                   <w:p>
@@ -11483,11 +11181,12 @@
               </w:tr>
               <w:tr>
                 <w:trPr>
+                  <w:cantSplit/>
                   <w:tblCellSpacing w:w="15" w:type="dxa"/>
                 </w:trPr>
                 <w:tc>
                   <w:tcPr>
-                    <w:tcW w:w="416" w:type="pct"/>
+                    <w:tcW w:w="426" w:type="dxa"/>
                     <w:hideMark/>
                   </w:tcPr>
                   <w:p>
@@ -11504,7 +11203,7 @@
                 </w:tc>
                 <w:tc>
                   <w:tcPr>
-                    <w:tcW w:w="4496" w:type="pct"/>
+                    <w:tcW w:w="4607" w:type="dxa"/>
                     <w:hideMark/>
                   </w:tcPr>
                   <w:p>
@@ -11522,11 +11221,12 @@
               </w:tr>
               <w:tr>
                 <w:trPr>
+                  <w:cantSplit/>
                   <w:tblCellSpacing w:w="15" w:type="dxa"/>
                 </w:trPr>
                 <w:tc>
                   <w:tcPr>
-                    <w:tcW w:w="416" w:type="pct"/>
+                    <w:tcW w:w="426" w:type="dxa"/>
                     <w:hideMark/>
                   </w:tcPr>
                   <w:p>
@@ -11537,13 +11237,14 @@
                       </w:rPr>
                     </w:pPr>
                     <w:r>
+                      <w:lastRenderedPageBreak/>
                       <w:t xml:space="preserve">[9] </w:t>
                     </w:r>
                   </w:p>
                 </w:tc>
                 <w:tc>
                   <w:tcPr>
-                    <w:tcW w:w="4496" w:type="pct"/>
+                    <w:tcW w:w="4607" w:type="dxa"/>
                     <w:hideMark/>
                   </w:tcPr>
                   <w:p>
@@ -11561,11 +11262,12 @@
               </w:tr>
               <w:tr>
                 <w:trPr>
+                  <w:cantSplit/>
                   <w:tblCellSpacing w:w="15" w:type="dxa"/>
                 </w:trPr>
                 <w:tc>
                   <w:tcPr>
-                    <w:tcW w:w="416" w:type="pct"/>
+                    <w:tcW w:w="426" w:type="dxa"/>
                     <w:hideMark/>
                   </w:tcPr>
                   <w:p>
@@ -11582,7 +11284,7 @@
                 </w:tc>
                 <w:tc>
                   <w:tcPr>
-                    <w:tcW w:w="4496" w:type="pct"/>
+                    <w:tcW w:w="4607" w:type="dxa"/>
                     <w:hideMark/>
                   </w:tcPr>
                   <w:p>
@@ -11600,11 +11302,12 @@
               </w:tr>
               <w:tr>
                 <w:trPr>
+                  <w:cantSplit/>
                   <w:tblCellSpacing w:w="15" w:type="dxa"/>
                 </w:trPr>
                 <w:tc>
                   <w:tcPr>
-                    <w:tcW w:w="416" w:type="pct"/>
+                    <w:tcW w:w="426" w:type="dxa"/>
                     <w:hideMark/>
                   </w:tcPr>
                   <w:p>
@@ -11621,7 +11324,7 @@
                 </w:tc>
                 <w:tc>
                   <w:tcPr>
-                    <w:tcW w:w="4496" w:type="pct"/>
+                    <w:tcW w:w="4607" w:type="dxa"/>
                     <w:hideMark/>
                   </w:tcPr>
                   <w:p>
@@ -11649,11 +11352,12 @@
               </w:tr>
               <w:tr>
                 <w:trPr>
+                  <w:cantSplit/>
                   <w:tblCellSpacing w:w="15" w:type="dxa"/>
                 </w:trPr>
                 <w:tc>
                   <w:tcPr>
-                    <w:tcW w:w="416" w:type="pct"/>
+                    <w:tcW w:w="426" w:type="dxa"/>
                     <w:hideMark/>
                   </w:tcPr>
                   <w:p>
@@ -11670,7 +11374,7 @@
                 </w:tc>
                 <w:tc>
                   <w:tcPr>
-                    <w:tcW w:w="4496" w:type="pct"/>
+                    <w:tcW w:w="4607" w:type="dxa"/>
                     <w:hideMark/>
                   </w:tcPr>
                   <w:p>
@@ -11688,11 +11392,12 @@
               </w:tr>
               <w:tr>
                 <w:trPr>
+                  <w:cantSplit/>
                   <w:tblCellSpacing w:w="15" w:type="dxa"/>
                 </w:trPr>
                 <w:tc>
                   <w:tcPr>
-                    <w:tcW w:w="416" w:type="pct"/>
+                    <w:tcW w:w="426" w:type="dxa"/>
                     <w:hideMark/>
                   </w:tcPr>
                   <w:p>
@@ -11709,7 +11414,7 @@
                 </w:tc>
                 <w:tc>
                   <w:tcPr>
-                    <w:tcW w:w="4496" w:type="pct"/>
+                    <w:tcW w:w="4607" w:type="dxa"/>
                     <w:hideMark/>
                   </w:tcPr>
                   <w:p>
@@ -11727,11 +11432,12 @@
               </w:tr>
               <w:tr>
                 <w:trPr>
+                  <w:cantSplit/>
                   <w:tblCellSpacing w:w="15" w:type="dxa"/>
                 </w:trPr>
                 <w:tc>
                   <w:tcPr>
-                    <w:tcW w:w="416" w:type="pct"/>
+                    <w:tcW w:w="426" w:type="dxa"/>
                     <w:hideMark/>
                   </w:tcPr>
                   <w:p>
@@ -11748,7 +11454,7 @@
                 </w:tc>
                 <w:tc>
                   <w:tcPr>
-                    <w:tcW w:w="4496" w:type="pct"/>
+                    <w:tcW w:w="4607" w:type="dxa"/>
                     <w:hideMark/>
                   </w:tcPr>
                   <w:p>
@@ -11766,11 +11472,12 @@
               </w:tr>
               <w:tr>
                 <w:trPr>
+                  <w:cantSplit/>
                   <w:tblCellSpacing w:w="15" w:type="dxa"/>
                 </w:trPr>
                 <w:tc>
                   <w:tcPr>
-                    <w:tcW w:w="416" w:type="pct"/>
+                    <w:tcW w:w="426" w:type="dxa"/>
                     <w:hideMark/>
                   </w:tcPr>
                   <w:p>
@@ -11787,7 +11494,7 @@
                 </w:tc>
                 <w:tc>
                   <w:tcPr>
-                    <w:tcW w:w="4496" w:type="pct"/>
+                    <w:tcW w:w="4607" w:type="dxa"/>
                     <w:hideMark/>
                   </w:tcPr>
                   <w:p>
@@ -11805,11 +11512,12 @@
               </w:tr>
               <w:tr>
                 <w:trPr>
+                  <w:cantSplit/>
                   <w:tblCellSpacing w:w="15" w:type="dxa"/>
                 </w:trPr>
                 <w:tc>
                   <w:tcPr>
-                    <w:tcW w:w="416" w:type="pct"/>
+                    <w:tcW w:w="426" w:type="dxa"/>
                     <w:hideMark/>
                   </w:tcPr>
                   <w:p>
@@ -11826,7 +11534,7 @@
                 </w:tc>
                 <w:tc>
                   <w:tcPr>
-                    <w:tcW w:w="4496" w:type="pct"/>
+                    <w:tcW w:w="4607" w:type="dxa"/>
                     <w:hideMark/>
                   </w:tcPr>
                   <w:p>
@@ -11844,11 +11552,12 @@
               </w:tr>
               <w:tr>
                 <w:trPr>
+                  <w:cantSplit/>
                   <w:tblCellSpacing w:w="15" w:type="dxa"/>
                 </w:trPr>
                 <w:tc>
                   <w:tcPr>
-                    <w:tcW w:w="416" w:type="pct"/>
+                    <w:tcW w:w="426" w:type="dxa"/>
                     <w:hideMark/>
                   </w:tcPr>
                   <w:p>
@@ -11865,7 +11574,7 @@
                 </w:tc>
                 <w:tc>
                   <w:tcPr>
-                    <w:tcW w:w="4496" w:type="pct"/>
+                    <w:tcW w:w="4607" w:type="dxa"/>
                     <w:hideMark/>
                   </w:tcPr>
                   <w:p>
@@ -11903,7 +11612,7 @@
       <w:pPr>
         <w:pStyle w:val="references"/>
         <w:sectPr>
-          <w:headerReference w:type="default" r:id="rId15"/>
+          <w:headerReference w:type="default" r:id="rId14"/>
           <w:type w:val="continuous"/>
           <w:pgSz w:w="12240" w:h="15840" w:code="1"/>
           <w:pgMar w:top="1080" w:right="907" w:bottom="1440" w:left="907" w:header="720" w:footer="720" w:gutter="0"/>
@@ -11925,7 +11634,7 @@
 </file>
 
 <file path=word/endnotes.xml><?xml version="1.0" encoding="utf-8"?>
-<w:endnotes xmlns:wpc="http://schemas.microsoft.com/office/word/2010/wordprocessingCanvas" xmlns:mo="http://schemas.microsoft.com/office/mac/office/2008/main" xmlns:mc="http://schemas.openxmlformats.org/markup-compatibility/2006" xmlns:mv="urn:schemas-microsoft-com:mac:vml" xmlns:o="urn:schemas-microsoft-com:office:office" xmlns:r="http://schemas.openxmlformats.org/officeDocument/2006/relationships" xmlns:m="http://schemas.openxmlformats.org/officeDocument/2006/math" xmlns:v="urn:schemas-microsoft-com:vml" xmlns:wp14="http://schemas.microsoft.com/office/word/2010/wordprocessingDrawing" xmlns:wp="http://schemas.openxmlformats.org/drawingml/2006/wordprocessingDrawing" xmlns:w10="urn:schemas-microsoft-com:office:word" xmlns:w="http://schemas.openxmlformats.org/wordprocessingml/2006/main" xmlns:w14="http://schemas.microsoft.com/office/word/2010/wordml" xmlns:wpg="http://schemas.microsoft.com/office/word/2010/wordprocessingGroup" xmlns:wpi="http://schemas.microsoft.com/office/word/2010/wordprocessingInk" xmlns:wne="http://schemas.microsoft.com/office/word/2006/wordml" xmlns:wps="http://schemas.microsoft.com/office/word/2010/wordprocessingShape" mc:Ignorable="w14 wp14 mv">
+<w:endnotes xmlns:ve="http://schemas.openxmlformats.org/markup-compatibility/2006" xmlns:o="urn:schemas-microsoft-com:office:office" xmlns:r="http://schemas.openxmlformats.org/officeDocument/2006/relationships" xmlns:m="http://schemas.openxmlformats.org/officeDocument/2006/math" xmlns:v="urn:schemas-microsoft-com:vml" xmlns:wp="http://schemas.openxmlformats.org/drawingml/2006/wordprocessingDrawing" xmlns:w10="urn:schemas-microsoft-com:office:word" xmlns:w="http://schemas.openxmlformats.org/wordprocessingml/2006/main" xmlns:wne="http://schemas.microsoft.com/office/word/2006/wordml">
   <w:endnote w:type="separator" w:id="-1">
     <w:p>
       <w:r>
@@ -11944,7 +11653,7 @@
 </file>
 
 <file path=word/footer1.xml><?xml version="1.0" encoding="utf-8"?>
-<w:ftr xmlns:wpc="http://schemas.microsoft.com/office/word/2010/wordprocessingCanvas" xmlns:mo="http://schemas.microsoft.com/office/mac/office/2008/main" xmlns:mc="http://schemas.openxmlformats.org/markup-compatibility/2006" xmlns:mv="urn:schemas-microsoft-com:mac:vml" xmlns:o="urn:schemas-microsoft-com:office:office" xmlns:r="http://schemas.openxmlformats.org/officeDocument/2006/relationships" xmlns:m="http://schemas.openxmlformats.org/officeDocument/2006/math" xmlns:v="urn:schemas-microsoft-com:vml" xmlns:wp14="http://schemas.microsoft.com/office/word/2010/wordprocessingDrawing" xmlns:wp="http://schemas.openxmlformats.org/drawingml/2006/wordprocessingDrawing" xmlns:w10="urn:schemas-microsoft-com:office:word" xmlns:w="http://schemas.openxmlformats.org/wordprocessingml/2006/main" xmlns:w14="http://schemas.microsoft.com/office/word/2010/wordml" xmlns:wpg="http://schemas.microsoft.com/office/word/2010/wordprocessingGroup" xmlns:wpi="http://schemas.microsoft.com/office/word/2010/wordprocessingInk" xmlns:wne="http://schemas.microsoft.com/office/word/2006/wordml" xmlns:wps="http://schemas.microsoft.com/office/word/2010/wordprocessingShape" mc:Ignorable="w14 wp14">
+<w:ftr xmlns:ve="http://schemas.openxmlformats.org/markup-compatibility/2006" xmlns:o="urn:schemas-microsoft-com:office:office" xmlns:r="http://schemas.openxmlformats.org/officeDocument/2006/relationships" xmlns:m="http://schemas.openxmlformats.org/officeDocument/2006/math" xmlns:v="urn:schemas-microsoft-com:vml" xmlns:wp="http://schemas.openxmlformats.org/drawingml/2006/wordprocessingDrawing" xmlns:w10="urn:schemas-microsoft-com:office:word" xmlns:w="http://schemas.openxmlformats.org/wordprocessingml/2006/main" xmlns:wne="http://schemas.microsoft.com/office/word/2006/wordml">
   <w:p>
     <w:pPr>
       <w:pStyle w:val="Footer"/>
@@ -11954,7 +11663,7 @@
 </file>
 
 <file path=word/footer2.xml><?xml version="1.0" encoding="utf-8"?>
-<w:ftr xmlns:wpc="http://schemas.microsoft.com/office/word/2010/wordprocessingCanvas" xmlns:mo="http://schemas.microsoft.com/office/mac/office/2008/main" xmlns:mc="http://schemas.openxmlformats.org/markup-compatibility/2006" xmlns:mv="urn:schemas-microsoft-com:mac:vml" xmlns:o="urn:schemas-microsoft-com:office:office" xmlns:r="http://schemas.openxmlformats.org/officeDocument/2006/relationships" xmlns:m="http://schemas.openxmlformats.org/officeDocument/2006/math" xmlns:v="urn:schemas-microsoft-com:vml" xmlns:wp14="http://schemas.microsoft.com/office/word/2010/wordprocessingDrawing" xmlns:wp="http://schemas.openxmlformats.org/drawingml/2006/wordprocessingDrawing" xmlns:w10="urn:schemas-microsoft-com:office:word" xmlns:w="http://schemas.openxmlformats.org/wordprocessingml/2006/main" xmlns:w14="http://schemas.microsoft.com/office/word/2010/wordml" xmlns:wpg="http://schemas.microsoft.com/office/word/2010/wordprocessingGroup" xmlns:wpi="http://schemas.microsoft.com/office/word/2010/wordprocessingInk" xmlns:wne="http://schemas.microsoft.com/office/word/2006/wordml" xmlns:wps="http://schemas.microsoft.com/office/word/2010/wordprocessingShape" mc:Ignorable="w14 wp14">
+<w:ftr xmlns:ve="http://schemas.openxmlformats.org/markup-compatibility/2006" xmlns:o="urn:schemas-microsoft-com:office:office" xmlns:r="http://schemas.openxmlformats.org/officeDocument/2006/relationships" xmlns:m="http://schemas.openxmlformats.org/officeDocument/2006/math" xmlns:v="urn:schemas-microsoft-com:vml" xmlns:wp="http://schemas.openxmlformats.org/drawingml/2006/wordprocessingDrawing" xmlns:w10="urn:schemas-microsoft-com:office:word" xmlns:w="http://schemas.openxmlformats.org/wordprocessingml/2006/main" xmlns:wne="http://schemas.microsoft.com/office/word/2006/wordml">
   <w:p>
     <w:pPr>
       <w:pStyle w:val="Footer"/>
@@ -11964,7 +11673,7 @@
 </file>
 
 <file path=word/footer3.xml><?xml version="1.0" encoding="utf-8"?>
-<w:ftr xmlns:wpc="http://schemas.microsoft.com/office/word/2010/wordprocessingCanvas" xmlns:mo="http://schemas.microsoft.com/office/mac/office/2008/main" xmlns:mc="http://schemas.openxmlformats.org/markup-compatibility/2006" xmlns:mv="urn:schemas-microsoft-com:mac:vml" xmlns:o="urn:schemas-microsoft-com:office:office" xmlns:r="http://schemas.openxmlformats.org/officeDocument/2006/relationships" xmlns:m="http://schemas.openxmlformats.org/officeDocument/2006/math" xmlns:v="urn:schemas-microsoft-com:vml" xmlns:wp14="http://schemas.microsoft.com/office/word/2010/wordprocessingDrawing" xmlns:wp="http://schemas.openxmlformats.org/drawingml/2006/wordprocessingDrawing" xmlns:w10="urn:schemas-microsoft-com:office:word" xmlns:w="http://schemas.openxmlformats.org/wordprocessingml/2006/main" xmlns:w14="http://schemas.microsoft.com/office/word/2010/wordml" xmlns:wpg="http://schemas.microsoft.com/office/word/2010/wordprocessingGroup" xmlns:wpi="http://schemas.microsoft.com/office/word/2010/wordprocessingInk" xmlns:wne="http://schemas.microsoft.com/office/word/2006/wordml" xmlns:wps="http://schemas.microsoft.com/office/word/2010/wordprocessingShape" mc:Ignorable="w14 wp14">
+<w:ftr xmlns:ve="http://schemas.openxmlformats.org/markup-compatibility/2006" xmlns:o="urn:schemas-microsoft-com:office:office" xmlns:r="http://schemas.openxmlformats.org/officeDocument/2006/relationships" xmlns:m="http://schemas.openxmlformats.org/officeDocument/2006/math" xmlns:v="urn:schemas-microsoft-com:vml" xmlns:wp="http://schemas.openxmlformats.org/drawingml/2006/wordprocessingDrawing" xmlns:w10="urn:schemas-microsoft-com:office:word" xmlns:w="http://schemas.openxmlformats.org/wordprocessingml/2006/main" xmlns:wne="http://schemas.microsoft.com/office/word/2006/wordml">
   <w:p>
     <w:pPr>
       <w:pStyle w:val="Footer"/>
@@ -11974,7 +11683,7 @@
 </file>
 
 <file path=word/footnotes.xml><?xml version="1.0" encoding="utf-8"?>
-<w:footnotes xmlns:wpc="http://schemas.microsoft.com/office/word/2010/wordprocessingCanvas" xmlns:mo="http://schemas.microsoft.com/office/mac/office/2008/main" xmlns:mc="http://schemas.openxmlformats.org/markup-compatibility/2006" xmlns:mv="urn:schemas-microsoft-com:mac:vml" xmlns:o="urn:schemas-microsoft-com:office:office" xmlns:r="http://schemas.openxmlformats.org/officeDocument/2006/relationships" xmlns:m="http://schemas.openxmlformats.org/officeDocument/2006/math" xmlns:v="urn:schemas-microsoft-com:vml" xmlns:wp14="http://schemas.microsoft.com/office/word/2010/wordprocessingDrawing" xmlns:wp="http://schemas.openxmlformats.org/drawingml/2006/wordprocessingDrawing" xmlns:w10="urn:schemas-microsoft-com:office:word" xmlns:w="http://schemas.openxmlformats.org/wordprocessingml/2006/main" xmlns:w14="http://schemas.microsoft.com/office/word/2010/wordml" xmlns:wpg="http://schemas.microsoft.com/office/word/2010/wordprocessingGroup" xmlns:wpi="http://schemas.microsoft.com/office/word/2010/wordprocessingInk" xmlns:wne="http://schemas.microsoft.com/office/word/2006/wordml" xmlns:wps="http://schemas.microsoft.com/office/word/2010/wordprocessingShape" mc:Ignorable="w14 wp14 mv">
+<w:footnotes xmlns:ve="http://schemas.openxmlformats.org/markup-compatibility/2006" xmlns:o="urn:schemas-microsoft-com:office:office" xmlns:r="http://schemas.openxmlformats.org/officeDocument/2006/relationships" xmlns:m="http://schemas.openxmlformats.org/officeDocument/2006/math" xmlns:v="urn:schemas-microsoft-com:vml" xmlns:wp="http://schemas.openxmlformats.org/drawingml/2006/wordprocessingDrawing" xmlns:w10="urn:schemas-microsoft-com:office:word" xmlns:w="http://schemas.openxmlformats.org/wordprocessingml/2006/main" xmlns:wne="http://schemas.microsoft.com/office/word/2006/wordml">
   <w:footnote w:type="separator" w:id="-1">
     <w:p>
       <w:r>
@@ -12044,16 +11753,8 @@
         <w:rPr>
           <w:rStyle w:val="codesnippetintext"/>
         </w:rPr>
-        <w:t>$</w:t>
-      </w:r>
-      <w:proofErr w:type="spellStart"/>
-      <w:r>
-        <w:rPr>
-          <w:rStyle w:val="codesnippetintext"/>
-        </w:rPr>
-        <w:t>sqrt</w:t>
-      </w:r>
-      <w:proofErr w:type="spellEnd"/>
+        <w:t>$sqrt</w:t>
+      </w:r>
       <w:r>
         <w:t>, as predefined system functions. Consequently this example is no longe</w:t>
       </w:r>
@@ -12136,14 +11837,12 @@
       <w:r>
         <w:t xml:space="preserve"> denotes one of the named values that make up an enumerated type's set of permissible values. The authors prefer the portmanteau word </w:t>
       </w:r>
-      <w:proofErr w:type="spellStart"/>
       <w:r>
         <w:rPr>
           <w:i/>
         </w:rPr>
         <w:t>enumeral</w:t>
       </w:r>
-      <w:proofErr w:type="spellEnd"/>
       <w:r>
         <w:t>, but it appears to have been hijacked by GCC's documentation as a synonym for "enumerated type".</w:t>
       </w:r>
@@ -12172,25 +11871,21 @@
         </w:rPr>
         <w:t xml:space="preserve">Inevitably, in an open-source package nothing is truly hidden. </w:t>
       </w:r>
-      <w:proofErr w:type="gramStart"/>
       <w:r>
         <w:rPr>
           <w:rStyle w:val="codesnippetintext"/>
         </w:rPr>
         <w:t>protected</w:t>
       </w:r>
-      <w:proofErr w:type="gramEnd"/>
       <w:r>
         <w:t xml:space="preserve"> class members are visible but inaccessible to user code. Naming conventions and documentation are used to indicate other parts of the library, such as the "private" package </w:t>
       </w:r>
-      <w:proofErr w:type="spellStart"/>
       <w:r>
         <w:rPr>
           <w:rStyle w:val="codesnippetintext"/>
         </w:rPr>
-        <w:t>svLib_private_base_pkg</w:t>
-      </w:r>
-      <w:proofErr w:type="spellEnd"/>
+        <w:t>svlib_private_base_pkg</w:t>
+      </w:r>
       <w:r>
         <w:t>, that should never be accessed directly by user code but for which the language itself cannot enforce access restrictions.</w:t>
       </w:r>
@@ -12279,21 +11974,7 @@
         <w:rPr>
           <w:rStyle w:val="codesnippetintext"/>
         </w:rPr>
-        <w:t>* </w:t>
-      </w:r>
-      <w:proofErr w:type="spellStart"/>
-      <w:r>
-        <w:rPr>
-          <w:rStyle w:val="codesnippetintext"/>
-        </w:rPr>
-        <w:t>svLibSerialize</w:t>
-      </w:r>
-      <w:proofErr w:type="spellEnd"/>
-      <w:r>
-        <w:rPr>
-          <w:rStyle w:val="codesnippetintext"/>
-        </w:rPr>
-        <w:t> *)</w:t>
+        <w:t>* svLibSerialize *)</w:t>
       </w:r>
       <w:r>
         <w:t xml:space="preserve"> and automatically adding them to the DOM. Unfortunately, simulator VPI support for attributes on class members is very patchy and immature, and we were forced reluctantly to abandon this approach.</w:t>
@@ -12304,7 +11985,7 @@
 </file>
 
 <file path=word/header1.xml><?xml version="1.0" encoding="utf-8"?>
-<w:hdr xmlns:wpc="http://schemas.microsoft.com/office/word/2010/wordprocessingCanvas" xmlns:mo="http://schemas.microsoft.com/office/mac/office/2008/main" xmlns:mc="http://schemas.openxmlformats.org/markup-compatibility/2006" xmlns:mv="urn:schemas-microsoft-com:mac:vml" xmlns:o="urn:schemas-microsoft-com:office:office" xmlns:r="http://schemas.openxmlformats.org/officeDocument/2006/relationships" xmlns:m="http://schemas.openxmlformats.org/officeDocument/2006/math" xmlns:v="urn:schemas-microsoft-com:vml" xmlns:wp14="http://schemas.microsoft.com/office/word/2010/wordprocessingDrawing" xmlns:wp="http://schemas.openxmlformats.org/drawingml/2006/wordprocessingDrawing" xmlns:w10="urn:schemas-microsoft-com:office:word" xmlns:w="http://schemas.openxmlformats.org/wordprocessingml/2006/main" xmlns:w14="http://schemas.microsoft.com/office/word/2010/wordml" xmlns:wpg="http://schemas.microsoft.com/office/word/2010/wordprocessingGroup" xmlns:wpi="http://schemas.microsoft.com/office/word/2010/wordprocessingInk" xmlns:wne="http://schemas.microsoft.com/office/word/2006/wordml" xmlns:wps="http://schemas.microsoft.com/office/word/2010/wordprocessingShape" mc:Ignorable="w14 wp14">
+<w:hdr xmlns:ve="http://schemas.openxmlformats.org/markup-compatibility/2006" xmlns:o="urn:schemas-microsoft-com:office:office" xmlns:r="http://schemas.openxmlformats.org/officeDocument/2006/relationships" xmlns:m="http://schemas.openxmlformats.org/officeDocument/2006/math" xmlns:v="urn:schemas-microsoft-com:vml" xmlns:wp="http://schemas.openxmlformats.org/drawingml/2006/wordprocessingDrawing" xmlns:w10="urn:schemas-microsoft-com:office:word" xmlns:w="http://schemas.openxmlformats.org/wordprocessingml/2006/main" xmlns:wne="http://schemas.microsoft.com/office/word/2006/wordml">
   <w:p>
     <w:pPr>
       <w:pStyle w:val="Header"/>
@@ -12314,7 +11995,7 @@
 </file>
 
 <file path=word/header2.xml><?xml version="1.0" encoding="utf-8"?>
-<w:hdr xmlns:wpc="http://schemas.microsoft.com/office/word/2010/wordprocessingCanvas" xmlns:mo="http://schemas.microsoft.com/office/mac/office/2008/main" xmlns:mc="http://schemas.openxmlformats.org/markup-compatibility/2006" xmlns:mv="urn:schemas-microsoft-com:mac:vml" xmlns:o="urn:schemas-microsoft-com:office:office" xmlns:r="http://schemas.openxmlformats.org/officeDocument/2006/relationships" xmlns:m="http://schemas.openxmlformats.org/officeDocument/2006/math" xmlns:v="urn:schemas-microsoft-com:vml" xmlns:wp14="http://schemas.microsoft.com/office/word/2010/wordprocessingDrawing" xmlns:wp="http://schemas.openxmlformats.org/drawingml/2006/wordprocessingDrawing" xmlns:w10="urn:schemas-microsoft-com:office:word" xmlns:w="http://schemas.openxmlformats.org/wordprocessingml/2006/main" xmlns:w14="http://schemas.microsoft.com/office/word/2010/wordml" xmlns:wpg="http://schemas.microsoft.com/office/word/2010/wordprocessingGroup" xmlns:wpi="http://schemas.microsoft.com/office/word/2010/wordprocessingInk" xmlns:wne="http://schemas.microsoft.com/office/word/2006/wordml" xmlns:wps="http://schemas.microsoft.com/office/word/2010/wordprocessingShape" mc:Ignorable="w14 wp14">
+<w:hdr xmlns:ve="http://schemas.openxmlformats.org/markup-compatibility/2006" xmlns:o="urn:schemas-microsoft-com:office:office" xmlns:r="http://schemas.openxmlformats.org/officeDocument/2006/relationships" xmlns:m="http://schemas.openxmlformats.org/officeDocument/2006/math" xmlns:v="urn:schemas-microsoft-com:vml" xmlns:wp="http://schemas.openxmlformats.org/drawingml/2006/wordprocessingDrawing" xmlns:w10="urn:schemas-microsoft-com:office:word" xmlns:w="http://schemas.openxmlformats.org/wordprocessingml/2006/main" xmlns:wne="http://schemas.microsoft.com/office/word/2006/wordml">
   <w:p>
     <w:pPr>
       <w:pStyle w:val="Header"/>
@@ -12324,7 +12005,7 @@
 </file>
 
 <file path=word/header3.xml><?xml version="1.0" encoding="utf-8"?>
-<w:hdr xmlns:wpc="http://schemas.microsoft.com/office/word/2010/wordprocessingCanvas" xmlns:mo="http://schemas.microsoft.com/office/mac/office/2008/main" xmlns:mc="http://schemas.openxmlformats.org/markup-compatibility/2006" xmlns:mv="urn:schemas-microsoft-com:mac:vml" xmlns:o="urn:schemas-microsoft-com:office:office" xmlns:r="http://schemas.openxmlformats.org/officeDocument/2006/relationships" xmlns:m="http://schemas.openxmlformats.org/officeDocument/2006/math" xmlns:v="urn:schemas-microsoft-com:vml" xmlns:wp14="http://schemas.microsoft.com/office/word/2010/wordprocessingDrawing" xmlns:wp="http://schemas.openxmlformats.org/drawingml/2006/wordprocessingDrawing" xmlns:w10="urn:schemas-microsoft-com:office:word" xmlns:w="http://schemas.openxmlformats.org/wordprocessingml/2006/main" xmlns:w14="http://schemas.microsoft.com/office/word/2010/wordml" xmlns:wpg="http://schemas.microsoft.com/office/word/2010/wordprocessingGroup" xmlns:wpi="http://schemas.microsoft.com/office/word/2010/wordprocessingInk" xmlns:wne="http://schemas.microsoft.com/office/word/2006/wordml" xmlns:wps="http://schemas.microsoft.com/office/word/2010/wordprocessingShape" mc:Ignorable="w14 wp14">
+<w:hdr xmlns:ve="http://schemas.openxmlformats.org/markup-compatibility/2006" xmlns:o="urn:schemas-microsoft-com:office:office" xmlns:r="http://schemas.openxmlformats.org/officeDocument/2006/relationships" xmlns:m="http://schemas.openxmlformats.org/officeDocument/2006/math" xmlns:v="urn:schemas-microsoft-com:vml" xmlns:wp="http://schemas.openxmlformats.org/drawingml/2006/wordprocessingDrawing" xmlns:w10="urn:schemas-microsoft-com:office:word" xmlns:w="http://schemas.openxmlformats.org/wordprocessingml/2006/main" xmlns:wne="http://schemas.microsoft.com/office/word/2006/wordml">
   <w:p>
     <w:pPr>
       <w:pStyle w:val="Header"/>
@@ -12334,7 +12015,7 @@
 </file>
 
 <file path=word/header4.xml><?xml version="1.0" encoding="utf-8"?>
-<w:hdr xmlns:wpc="http://schemas.microsoft.com/office/word/2010/wordprocessingCanvas" xmlns:mo="http://schemas.microsoft.com/office/mac/office/2008/main" xmlns:mc="http://schemas.openxmlformats.org/markup-compatibility/2006" xmlns:mv="urn:schemas-microsoft-com:mac:vml" xmlns:o="urn:schemas-microsoft-com:office:office" xmlns:r="http://schemas.openxmlformats.org/officeDocument/2006/relationships" xmlns:m="http://schemas.openxmlformats.org/officeDocument/2006/math" xmlns:v="urn:schemas-microsoft-com:vml" xmlns:wp14="http://schemas.microsoft.com/office/word/2010/wordprocessingDrawing" xmlns:wp="http://schemas.openxmlformats.org/drawingml/2006/wordprocessingDrawing" xmlns:w10="urn:schemas-microsoft-com:office:word" xmlns:w="http://schemas.openxmlformats.org/wordprocessingml/2006/main" xmlns:w14="http://schemas.microsoft.com/office/word/2010/wordml" xmlns:wpg="http://schemas.microsoft.com/office/word/2010/wordprocessingGroup" xmlns:wpi="http://schemas.microsoft.com/office/word/2010/wordprocessingInk" xmlns:wne="http://schemas.microsoft.com/office/word/2006/wordml" xmlns:wps="http://schemas.microsoft.com/office/word/2010/wordprocessingShape" mc:Ignorable="w14 wp14">
+<w:hdr xmlns:ve="http://schemas.openxmlformats.org/markup-compatibility/2006" xmlns:o="urn:schemas-microsoft-com:office:office" xmlns:r="http://schemas.openxmlformats.org/officeDocument/2006/relationships" xmlns:m="http://schemas.openxmlformats.org/officeDocument/2006/math" xmlns:v="urn:schemas-microsoft-com:vml" xmlns:wp="http://schemas.openxmlformats.org/drawingml/2006/wordprocessingDrawing" xmlns:w10="urn:schemas-microsoft-com:office:word" xmlns:w="http://schemas.openxmlformats.org/wordprocessingml/2006/main" xmlns:wne="http://schemas.microsoft.com/office/word/2006/wordml">
   <w:p>
     <w:pPr>
       <w:pStyle w:val="Header"/>
@@ -12344,7 +12025,7 @@
 </file>
 
 <file path=word/numbering.xml><?xml version="1.0" encoding="utf-8"?>
-<w:numbering xmlns:wpc="http://schemas.microsoft.com/office/word/2010/wordprocessingCanvas" xmlns:mo="http://schemas.microsoft.com/office/mac/office/2008/main" xmlns:mc="http://schemas.openxmlformats.org/markup-compatibility/2006" xmlns:mv="urn:schemas-microsoft-com:mac:vml" xmlns:o="urn:schemas-microsoft-com:office:office" xmlns:r="http://schemas.openxmlformats.org/officeDocument/2006/relationships" xmlns:m="http://schemas.openxmlformats.org/officeDocument/2006/math" xmlns:v="urn:schemas-microsoft-com:vml" xmlns:wp14="http://schemas.microsoft.com/office/word/2010/wordprocessingDrawing" xmlns:wp="http://schemas.openxmlformats.org/drawingml/2006/wordprocessingDrawing" xmlns:w10="urn:schemas-microsoft-com:office:word" xmlns:w="http://schemas.openxmlformats.org/wordprocessingml/2006/main" xmlns:w14="http://schemas.microsoft.com/office/word/2010/wordml" xmlns:wpg="http://schemas.microsoft.com/office/word/2010/wordprocessingGroup" xmlns:wpi="http://schemas.microsoft.com/office/word/2010/wordprocessingInk" xmlns:wne="http://schemas.microsoft.com/office/word/2006/wordml" xmlns:wps="http://schemas.microsoft.com/office/word/2010/wordprocessingShape" mc:Ignorable="w14 wp14 mv">
+<w:numbering xmlns:ve="http://schemas.openxmlformats.org/markup-compatibility/2006" xmlns:o="urn:schemas-microsoft-com:office:office" xmlns:r="http://schemas.openxmlformats.org/officeDocument/2006/relationships" xmlns:m="http://schemas.openxmlformats.org/officeDocument/2006/math" xmlns:v="urn:schemas-microsoft-com:vml" xmlns:wp="http://schemas.openxmlformats.org/drawingml/2006/wordprocessingDrawing" xmlns:w10="urn:schemas-microsoft-com:office:word" xmlns:w="http://schemas.openxmlformats.org/wordprocessingml/2006/main" xmlns:wne="http://schemas.microsoft.com/office/word/2006/wordml">
   <w:abstractNum w:abstractNumId="0">
     <w:nsid w:val="FFFFFF1D"/>
     <w:multiLevelType w:val="multilevel"/>
@@ -14782,7 +14463,7 @@
 </file>
 
 <file path=word/styles.xml><?xml version="1.0" encoding="utf-8"?>
-<w:styles xmlns:mc="http://schemas.openxmlformats.org/markup-compatibility/2006" xmlns:r="http://schemas.openxmlformats.org/officeDocument/2006/relationships" xmlns:w="http://schemas.openxmlformats.org/wordprocessingml/2006/main" xmlns:w14="http://schemas.microsoft.com/office/word/2010/wordml" mc:Ignorable="w14">
+<w:styles xmlns:r="http://schemas.openxmlformats.org/officeDocument/2006/relationships" xmlns:w="http://schemas.openxmlformats.org/wordprocessingml/2006/main">
   <w:docDefaults>
     <w:rPrDefault>
       <w:rPr>
@@ -14792,7 +14473,7 @@
     </w:rPrDefault>
     <w:pPrDefault/>
   </w:docDefaults>
-  <w:latentStyles w:defLockedState="0" w:defUIPriority="0" w:defSemiHidden="0" w:defUnhideWhenUsed="0" w:defQFormat="0" w:count="276">
+  <w:latentStyles w:defLockedState="0" w:defUIPriority="0" w:defSemiHidden="0" w:defUnhideWhenUsed="0" w:defQFormat="0" w:count="267">
     <w:lsdException w:name="Normal" w:qFormat="1"/>
     <w:lsdException w:name="heading 1" w:uiPriority="9" w:qFormat="1"/>
     <w:lsdException w:name="heading 2" w:qFormat="1"/>
@@ -15053,7 +14734,6 @@
   <w:style w:type="character" w:default="1" w:styleId="DefaultParagraphFont">
     <w:name w:val="Default Paragraph Font"/>
     <w:uiPriority w:val="1"/>
-    <w:semiHidden/>
     <w:unhideWhenUsed/>
   </w:style>
   <w:style w:type="table" w:default="1" w:styleId="TableNormal">
@@ -15061,6 +14741,7 @@
     <w:uiPriority w:val="99"/>
     <w:semiHidden/>
     <w:unhideWhenUsed/>
+    <w:qFormat/>
     <w:tblPr>
       <w:tblInd w:w="0" w:type="dxa"/>
       <w:tblCellMar>
@@ -16089,7 +15770,7 @@
     <b:Tag>UVM_Std</b:Tag>
     <b:SourceType>InternetSite</b:SourceType>
     <b:Guid>{17AC1710-FF68-4A1F-97B1-7AC34A44355F}</b:Guid>
-    <b:LCID>uz-Cyrl-UZ</b:LCID>
+    <b:LCID>2115</b:LCID>
     <b:Author>
       <b:Author>
         <b:Corporate>Accellera Systems Initiative</b:Corporate>
@@ -16103,7 +15784,7 @@
     <b:Tag>BromleyFDL13</b:Tag>
     <b:SourceType>ConferenceProceedings</b:SourceType>
     <b:Guid>{5D5A8283-D51E-4291-AC56-452C4CECF5EE}</b:Guid>
-    <b:LCID>uz-Cyrl-UZ</b:LCID>
+    <b:LCID>2115</b:LCID>
     <b:Author>
       <b:Author>
         <b:NameList>
@@ -16124,7 +15805,7 @@
     <b:Tag>MITLicence</b:Tag>
     <b:SourceType>DocumentFromInternetSite</b:SourceType>
     <b:Guid>{1ADFC9D4-2D81-4BC0-9376-3624ADD55E3C}</b:Guid>
-    <b:LCID>uz-Cyrl-UZ</b:LCID>
+    <b:LCID>2115</b:LCID>
     <b:Author>
       <b:Author>
         <b:Corporate>Massachusetts Institute of Technology</b:Corporate>
@@ -16138,7 +15819,7 @@
     <b:Tag>NaturalDocs</b:Tag>
     <b:SourceType>DocumentFromInternetSite</b:SourceType>
     <b:Guid>{405F3A6F-1B35-46CB-A88B-C6C7A19462F4}</b:Guid>
-    <b:LCID>uz-Cyrl-UZ</b:LCID>
+    <b:LCID>2115</b:LCID>
     <b:Author>
       <b:Author>
         <b:NameList>
@@ -16157,7 +15838,7 @@
     <b:Tag>Doxygn</b:Tag>
     <b:SourceType>DocumentFromInternetSite</b:SourceType>
     <b:Guid>{3211D6B0-D453-42C3-922D-2C4844A18EC8}</b:Guid>
-    <b:LCID>uz-Cyrl-UZ</b:LCID>
+    <b:LCID>2115</b:LCID>
     <b:Author>
       <b:Author>
         <b:NameList>
@@ -16176,7 +15857,7 @@
     <b:Tag>SVUnit1</b:Tag>
     <b:SourceType>DocumentFromInternetSite</b:SourceType>
     <b:Guid>{8E87D552-D420-42C2-94E9-03080D48BFE2}</b:Guid>
-    <b:LCID>uz-Cyrl-UZ</b:LCID>
+    <b:LCID>2115</b:LCID>
     <b:Author>
       <b:Author>
         <b:NameList>
@@ -16199,7 +15880,7 @@
     <b:Tag>PyHVLweb</b:Tag>
     <b:SourceType>DocumentFromInternetSite</b:SourceType>
     <b:Guid>{97F37BFA-07AE-4260-BD31-349864214E16}</b:Guid>
-    <b:LCID>uz-Cyrl-UZ</b:LCID>
+    <b:LCID>2115</b:LCID>
     <b:Author>
       <b:Author>
         <b:NameList>
@@ -16226,7 +15907,7 @@
     <b:Tag>JSON</b:Tag>
     <b:SourceType>DocumentFromInternetSite</b:SourceType>
     <b:Guid>{92C5E08A-5C84-4303-9A85-9AB50ECE72C2}</b:Guid>
-    <b:LCID>uz-Cyrl-UZ</b:LCID>
+    <b:LCID>2115</b:LCID>
     <b:Author>
       <b:Author>
         <b:NameList>
@@ -16245,7 +15926,7 @@
     <b:Tag>YAML</b:Tag>
     <b:SourceType>DocumentFromInternetSite</b:SourceType>
     <b:Guid>{DA7D7BD1-E299-4D62-AC78-D19E27CFDE83}</b:Guid>
-    <b:LCID>uz-Cyrl-UZ</b:LCID>
+    <b:LCID>2115</b:LCID>
     <b:Author>
       <b:Author>
         <b:NameList>
@@ -16265,7 +15946,7 @@
     <b:Tag>Men</b:Tag>
     <b:SourceType>DocumentFromInternetSite</b:SourceType>
     <b:Guid>{A9A7D3F9-C4C9-4BBC-B074-47BB2F5464B4}</b:Guid>
-    <b:LCID>uz-Cyrl-UZ</b:LCID>
+    <b:LCID>2115</b:LCID>
     <b:Author>
       <b:Author>
         <b:Corporate>Mentor Graphics, Inc.</b:Corporate>
@@ -16279,7 +15960,7 @@
     <b:Tag>PCRE</b:Tag>
     <b:SourceType>DocumentFromInternetSite</b:SourceType>
     <b:Guid>{7E850041-3D38-44A3-BD7A-8E5FD776A184}</b:Guid>
-    <b:LCID>uz-Cyrl-UZ</b:LCID>
+    <b:LCID>2115</b:LCID>
     <b:Author>
       <b:Author>
         <b:NameList>
@@ -16298,7 +15979,7 @@
     <b:Tag>LibYAML</b:Tag>
     <b:SourceType>DocumentFromInternetSite</b:SourceType>
     <b:Guid>{3DB02716-A945-4655-9892-15EF977C76B8}</b:Guid>
-    <b:LCID>uz-Cyrl-UZ</b:LCID>
+    <b:LCID>2115</b:LCID>
     <b:Author>
       <b:Author>
         <b:NameList>
@@ -16317,7 +15998,7 @@
     <b:Tag>JavaIntfTut</b:Tag>
     <b:SourceType>DocumentFromInternetSite</b:SourceType>
     <b:Guid>{C95869A4-CEE6-4C6B-981A-E87876931E24}</b:Guid>
-    <b:LCID>uz-Cyrl-UZ</b:LCID>
+    <b:LCID>2115</b:LCID>
     <b:Author>
       <b:Author>
         <b:Corporate>Oracle, Inc</b:Corporate>
@@ -16331,7 +16012,7 @@
     <b:Tag>INIspec</b:Tag>
     <b:SourceType>DocumentFromInternetSite</b:SourceType>
     <b:Guid>{97688ED5-DFB6-41B4-8FD7-90A642C76EA2}</b:Guid>
-    <b:LCID>uz-Cyrl-UZ</b:LCID>
+    <b:LCID>2115</b:LCID>
     <b:Author>
       <b:Author>
         <b:Corporate>Apache Software Foundation</b:Corporate>
@@ -16345,7 +16026,7 @@
     <b:Tag>UVMconfig</b:Tag>
     <b:SourceType>ConferenceProceedings</b:SourceType>
     <b:Guid>{C3CB83F7-5AA3-4DEB-82BF-9BB0AD3B5FF2}</b:Guid>
-    <b:LCID>uz-Cyrl-UZ</b:LCID>
+    <b:LCID>2115</b:LCID>
     <b:Author>
       <b:Author>
         <b:NameList>
@@ -16370,7 +16051,7 @@
 </file>
 
 <file path=customXml/itemProps1.xml><?xml version="1.0" encoding="utf-8"?>
-<ds:datastoreItem xmlns:ds="http://schemas.openxmlformats.org/officeDocument/2006/customXml" ds:itemID="{CE23CD7E-DAA7-D94C-BA07-07AD458941B8}">
+<ds:datastoreItem xmlns:ds="http://schemas.openxmlformats.org/officeDocument/2006/customXml" ds:itemID="{F63D9629-3E7E-46A8-BA26-80A6D8311F0C}">
   <ds:schemaRefs>
     <ds:schemaRef ds:uri="http://schemas.openxmlformats.org/officeDocument/2006/bibliography"/>
   </ds:schemaRefs>

</xml_diff>